<commit_message>
Update BRA - Instructivo Interfaz Archivos SPED.docx
</commit_message>
<xml_diff>
--- a/DOC/BRA - Instructivo Interfaz Archivos SPED.docx
+++ b/DOC/BRA - Instructivo Interfaz Archivos SPED.docx
@@ -1,6 +1,6 @@
 
 <file path=word/document.xml><?xml version="1.0" encoding="utf-8"?>
-<w:document xmlns:wpc="http://schemas.microsoft.com/office/word/2010/wordprocessingCanvas" xmlns:mc="http://schemas.openxmlformats.org/markup-compatibility/2006" xmlns:o="urn:schemas-microsoft-com:office:office" xmlns:r="http://schemas.openxmlformats.org/officeDocument/2006/relationships" xmlns:m="http://schemas.openxmlformats.org/officeDocument/2006/math" xmlns:v="urn:schemas-microsoft-com:vml" xmlns:wp14="http://schemas.microsoft.com/office/word/2010/wordprocessingDrawing" xmlns:wp="http://schemas.openxmlformats.org/drawingml/2006/wordprocessingDrawing" xmlns:w10="urn:schemas-microsoft-com:office:word" xmlns:w="http://schemas.openxmlformats.org/wordprocessingml/2006/main" xmlns:w14="http://schemas.microsoft.com/office/word/2010/wordml" xmlns:w15="http://schemas.microsoft.com/office/word/2012/wordml" xmlns:wpg="http://schemas.microsoft.com/office/word/2010/wordprocessingGroup" xmlns:wpi="http://schemas.microsoft.com/office/word/2010/wordprocessingInk" xmlns:wne="http://schemas.microsoft.com/office/word/2006/wordml" xmlns:wps="http://schemas.microsoft.com/office/word/2010/wordprocessingShape" mc:Ignorable="w14 w15 wp14">
+<w:document xmlns:wpc="http://schemas.microsoft.com/office/word/2010/wordprocessingCanvas" xmlns:cx="http://schemas.microsoft.com/office/drawing/2014/chartex" xmlns:cx1="http://schemas.microsoft.com/office/drawing/2015/9/8/chartex" xmlns:cx2="http://schemas.microsoft.com/office/drawing/2015/10/21/chartex" xmlns:cx3="http://schemas.microsoft.com/office/drawing/2016/5/9/chartex" xmlns:cx4="http://schemas.microsoft.com/office/drawing/2016/5/10/chartex" xmlns:cx5="http://schemas.microsoft.com/office/drawing/2016/5/11/chartex" xmlns:cx6="http://schemas.microsoft.com/office/drawing/2016/5/12/chartex" xmlns:cx7="http://schemas.microsoft.com/office/drawing/2016/5/13/chartex" xmlns:cx8="http://schemas.microsoft.com/office/drawing/2016/5/14/chartex" xmlns:mc="http://schemas.openxmlformats.org/markup-compatibility/2006" xmlns:aink="http://schemas.microsoft.com/office/drawing/2016/ink" xmlns:am3d="http://schemas.microsoft.com/office/drawing/2017/model3d" xmlns:o="urn:schemas-microsoft-com:office:office" xmlns:r="http://schemas.openxmlformats.org/officeDocument/2006/relationships" xmlns:m="http://schemas.openxmlformats.org/officeDocument/2006/math" xmlns:v="urn:schemas-microsoft-com:vml" xmlns:wp14="http://schemas.microsoft.com/office/word/2010/wordprocessingDrawing" xmlns:wp="http://schemas.openxmlformats.org/drawingml/2006/wordprocessingDrawing" xmlns:w10="urn:schemas-microsoft-com:office:word" xmlns:w="http://schemas.openxmlformats.org/wordprocessingml/2006/main" xmlns:w14="http://schemas.microsoft.com/office/word/2010/wordml" xmlns:w15="http://schemas.microsoft.com/office/word/2012/wordml" xmlns:w16cid="http://schemas.microsoft.com/office/word/2016/wordml/cid" xmlns:w16se="http://schemas.microsoft.com/office/word/2015/wordml/symex" xmlns:wpg="http://schemas.microsoft.com/office/word/2010/wordprocessingGroup" xmlns:wpi="http://schemas.microsoft.com/office/word/2010/wordprocessingInk" xmlns:wne="http://schemas.microsoft.com/office/word/2006/wordml" xmlns:wps="http://schemas.microsoft.com/office/word/2010/wordprocessingShape" mc:Ignorable="w14 w15 w16se w16cid wp14">
   <w:body>
     <w:p>
       <w:pPr>
@@ -123,7 +123,7 @@
           <w:lang w:val="es-VE" w:eastAsia="es-VE"/>
         </w:rPr>
         <w:drawing>
-          <wp:anchor distT="0" distB="0" distL="114300" distR="114300" simplePos="0" relativeHeight="251657728" behindDoc="0" locked="0" layoutInCell="1" allowOverlap="1">
+          <wp:anchor distT="0" distB="0" distL="114300" distR="114300" simplePos="0" relativeHeight="251657728" behindDoc="0" locked="0" layoutInCell="1" allowOverlap="1" wp14:anchorId="6526CF66" wp14:editId="1CEF6209">
             <wp:simplePos x="0" y="0"/>
             <wp:positionH relativeFrom="column">
               <wp:align>left</wp:align>
@@ -205,7 +205,7 @@
     </w:p>
     <w:p>
       <w:pPr>
-        <w:pStyle w:val="Puesto"/>
+        <w:pStyle w:val="Ttulo"/>
         <w:spacing w:before="0" w:after="0" w:line="240" w:lineRule="auto"/>
         <w:rPr>
           <w:caps w:val="0"/>
@@ -238,7 +238,7 @@
     </w:p>
     <w:p>
       <w:pPr>
-        <w:pStyle w:val="Puesto"/>
+        <w:pStyle w:val="Ttulo"/>
         <w:spacing w:before="0" w:after="0" w:line="240" w:lineRule="auto"/>
         <w:rPr>
           <w:caps w:val="0"/>
@@ -397,10 +397,64 @@
           <w:szCs w:val="28"/>
           <w:lang w:val="es-ES"/>
         </w:rPr>
-        <w:t xml:space="preserve">Generación de archivo </w:t>
-      </w:r>
-      <w:proofErr w:type="spellStart"/>
-      <w:r>
+        <w:t>Generación de archivo Sped</w:t>
+      </w:r>
+      <w:r>
+        <w:rPr>
+          <w:rFonts w:ascii="Calibri" w:eastAsia="SimSun" w:hAnsi="Calibri" w:cs="Arial"/>
+          <w:b/>
+          <w:sz w:val="28"/>
+          <w:szCs w:val="28"/>
+        </w:rPr>
+        <w:fldChar w:fldCharType="end"/>
+      </w:r>
+    </w:p>
+    <w:p>
+      <w:pPr>
+        <w:tabs>
+          <w:tab w:val="left" w:pos="1800"/>
+        </w:tabs>
+        <w:rPr>
+          <w:rFonts w:cs="Arial"/>
+          <w:b/>
+          <w:lang w:val="es-AR"/>
+        </w:rPr>
+      </w:pPr>
+    </w:p>
+    <w:p>
+      <w:pPr>
+        <w:tabs>
+          <w:tab w:val="left" w:pos="1800"/>
+        </w:tabs>
+        <w:rPr>
+          <w:rFonts w:cs="Arial"/>
+          <w:b/>
+          <w:lang w:val="es-AR"/>
+        </w:rPr>
+      </w:pPr>
+    </w:p>
+    <w:p>
+      <w:pPr>
+        <w:tabs>
+          <w:tab w:val="left" w:pos="1800"/>
+          <w:tab w:val="left" w:pos="5760"/>
+          <w:tab w:val="left" w:pos="6660"/>
+        </w:tabs>
+        <w:rPr>
+          <w:rFonts w:cs="Arial"/>
+          <w:lang w:val="es-ES"/>
+        </w:rPr>
+      </w:pPr>
+      <w:r>
+        <w:rPr>
+          <w:rFonts w:cs="Arial"/>
+          <w:lang w:val="es-ES"/>
+        </w:rPr>
+        <w:t xml:space="preserve">Realizado por </w:t>
+      </w:r>
+    </w:p>
+    <w:p>
+      <w:pPr>
         <w:rPr>
           <w:rFonts w:ascii="Calibri" w:eastAsia="SimSun" w:hAnsi="Calibri" w:cs="Arial"/>
           <w:b/>
@@ -408,65 +462,8 @@
           <w:szCs w:val="28"/>
           <w:lang w:val="es-ES"/>
         </w:rPr>
-        <w:t>Sped</w:t>
-      </w:r>
-      <w:proofErr w:type="spellEnd"/>
-      <w:r>
-        <w:rPr>
-          <w:rFonts w:ascii="Calibri" w:eastAsia="SimSun" w:hAnsi="Calibri" w:cs="Arial"/>
-          <w:b/>
-          <w:sz w:val="28"/>
-          <w:szCs w:val="28"/>
-        </w:rPr>
-        <w:fldChar w:fldCharType="end"/>
-      </w:r>
-    </w:p>
-    <w:p>
-      <w:pPr>
-        <w:tabs>
-          <w:tab w:val="left" w:pos="1800"/>
-        </w:tabs>
-        <w:rPr>
-          <w:rFonts w:cs="Arial"/>
-          <w:b/>
-          <w:lang w:val="es-AR"/>
-        </w:rPr>
-      </w:pPr>
-    </w:p>
-    <w:p>
-      <w:pPr>
-        <w:tabs>
-          <w:tab w:val="left" w:pos="1800"/>
-        </w:tabs>
-        <w:rPr>
-          <w:rFonts w:cs="Arial"/>
-          <w:b/>
-          <w:lang w:val="es-AR"/>
-        </w:rPr>
-      </w:pPr>
-    </w:p>
-    <w:p>
-      <w:pPr>
-        <w:tabs>
-          <w:tab w:val="left" w:pos="1800"/>
-          <w:tab w:val="left" w:pos="5760"/>
-          <w:tab w:val="left" w:pos="6660"/>
-        </w:tabs>
-        <w:rPr>
-          <w:rFonts w:cs="Arial"/>
-          <w:lang w:val="es-ES"/>
-        </w:rPr>
-      </w:pPr>
-      <w:r>
-        <w:rPr>
-          <w:rFonts w:cs="Arial"/>
-          <w:lang w:val="es-ES"/>
-        </w:rPr>
-        <w:t xml:space="preserve">Realizado por </w:t>
-      </w:r>
-    </w:p>
-    <w:p>
-      <w:pPr>
+      </w:pPr>
+      <w:r>
         <w:rPr>
           <w:rFonts w:ascii="Calibri" w:eastAsia="SimSun" w:hAnsi="Calibri" w:cs="Arial"/>
           <w:b/>
@@ -474,8 +471,11 @@
           <w:szCs w:val="28"/>
           <w:lang w:val="es-ES"/>
         </w:rPr>
-      </w:pPr>
-      <w:r>
+        <w:t>Lina Toro</w:t>
+      </w:r>
+    </w:p>
+    <w:p>
+      <w:pPr>
         <w:rPr>
           <w:rFonts w:ascii="Calibri" w:eastAsia="SimSun" w:hAnsi="Calibri" w:cs="Arial"/>
           <w:b/>
@@ -483,11 +483,8 @@
           <w:szCs w:val="28"/>
           <w:lang w:val="es-ES"/>
         </w:rPr>
-        <w:t>Lina Toro</w:t>
-      </w:r>
-    </w:p>
-    <w:p>
-      <w:pPr>
+      </w:pPr>
+      <w:r>
         <w:rPr>
           <w:rFonts w:ascii="Calibri" w:eastAsia="SimSun" w:hAnsi="Calibri" w:cs="Arial"/>
           <w:b/>
@@ -495,19 +492,8 @@
           <w:szCs w:val="28"/>
           <w:lang w:val="es-ES"/>
         </w:rPr>
-      </w:pPr>
-      <w:proofErr w:type="spellStart"/>
-      <w:r>
-        <w:rPr>
-          <w:rFonts w:ascii="Calibri" w:eastAsia="SimSun" w:hAnsi="Calibri" w:cs="Arial"/>
-          <w:b/>
-          <w:sz w:val="28"/>
-          <w:szCs w:val="28"/>
-          <w:lang w:val="es-ES"/>
-        </w:rPr>
         <w:t>TiiSelam</w:t>
       </w:r>
-      <w:proofErr w:type="spellEnd"/>
     </w:p>
     <w:p>
       <w:pPr>
@@ -863,21 +849,8 @@
                 <w:sz w:val="24"/>
                 <w:lang w:val="es-ES"/>
               </w:rPr>
-              <w:t xml:space="preserve">Por </w:t>
+              <w:t>Por TiiSelam</w:t>
             </w:r>
-            <w:proofErr w:type="spellStart"/>
-            <w:r>
-              <w:rPr>
-                <w:rFonts w:ascii="Calibri" w:hAnsi="Calibri"/>
-                <w:b/>
-                <w:bCs/>
-                <w:color w:val="000000"/>
-                <w:sz w:val="24"/>
-                <w:lang w:val="es-ES"/>
-              </w:rPr>
-              <w:t>TiiSelam</w:t>
-            </w:r>
-            <w:proofErr w:type="spellEnd"/>
           </w:p>
         </w:tc>
         <w:tc>
@@ -1285,7 +1258,6 @@
                 <w:sz w:val="24"/>
               </w:rPr>
             </w:pPr>
-            <w:proofErr w:type="spellStart"/>
             <w:r>
               <w:rPr>
                 <w:rFonts w:ascii="Calibri" w:hAnsi="Calibri"/>
@@ -1294,7 +1266,6 @@
               </w:rPr>
               <w:t>Elaboración</w:t>
             </w:r>
-            <w:proofErr w:type="spellEnd"/>
           </w:p>
         </w:tc>
       </w:tr>
@@ -2172,7 +2143,6 @@
         </w:rPr>
       </w:pPr>
       <w:bookmarkStart w:id="2" w:name="_Toc491349890"/>
-      <w:proofErr w:type="spellStart"/>
       <w:r>
         <w:rPr>
           <w:rStyle w:val="EstiloCuerpo"/>
@@ -2183,7 +2153,6 @@
         <w:t>Introducción</w:t>
       </w:r>
       <w:bookmarkEnd w:id="2"/>
-      <w:proofErr w:type="spellEnd"/>
     </w:p>
     <w:p>
       <w:pPr>
@@ -2207,50 +2176,14 @@
         <w:rPr>
           <w:lang w:val="es-ES"/>
         </w:rPr>
-        <w:t xml:space="preserve">SPED Contables ECF y ECD, para luego ser cargados a los programas </w:t>
-      </w:r>
-      <w:proofErr w:type="spellStart"/>
+        <w:t xml:space="preserve">SPED Contables ECF y ECD, para luego ser cargados a los programas Sped Contabilidad y Sped ECF </w:t>
+      </w:r>
       <w:r>
         <w:rPr>
           <w:lang w:val="es-ES"/>
         </w:rPr>
-        <w:t>Sped</w:t>
-      </w:r>
-      <w:proofErr w:type="spellEnd"/>
-      <w:r>
-        <w:rPr>
-          <w:lang w:val="es-ES"/>
-        </w:rPr>
-        <w:t xml:space="preserve"> Contabilidad y </w:t>
-      </w:r>
-      <w:proofErr w:type="spellStart"/>
-      <w:r>
-        <w:rPr>
-          <w:lang w:val="es-ES"/>
-        </w:rPr>
-        <w:t>Sped</w:t>
-      </w:r>
-      <w:proofErr w:type="spellEnd"/>
-      <w:r>
-        <w:rPr>
-          <w:lang w:val="es-ES"/>
-        </w:rPr>
-        <w:t xml:space="preserve"> </w:t>
-      </w:r>
-      <w:proofErr w:type="gramStart"/>
-      <w:r>
-        <w:rPr>
-          <w:lang w:val="es-ES"/>
-        </w:rPr>
-        <w:t xml:space="preserve">ECF </w:t>
-      </w:r>
-      <w:r>
-        <w:rPr>
-          <w:lang w:val="es-ES"/>
-        </w:rPr>
         <w:t>.</w:t>
       </w:r>
-      <w:proofErr w:type="gramEnd"/>
     </w:p>
     <w:p>
       <w:pPr>
@@ -2310,7 +2243,7 @@
           <w:lang w:val="es-VE" w:eastAsia="es-VE"/>
         </w:rPr>
         <w:drawing>
-          <wp:inline distT="0" distB="0" distL="0" distR="0" wp14:anchorId="356D8F64" wp14:editId="1A366332">
+          <wp:inline distT="0" distB="0" distL="0" distR="0" wp14:anchorId="2690AEEA" wp14:editId="179310F7">
             <wp:extent cx="3326620" cy="3253508"/>
             <wp:effectExtent l="0" t="0" r="7620" b="4445"/>
             <wp:docPr id="2" name="Imagen 2"/>
@@ -2367,49 +2300,7 @@
         <w:rPr>
           <w:lang w:val="es-ES_tradnl"/>
         </w:rPr>
-        <w:t>Financiero&gt;&gt;Configuración&gt;&gt;</w:t>
-      </w:r>
-      <w:proofErr w:type="spellStart"/>
-      <w:r>
-        <w:rPr>
-          <w:lang w:val="es-ES_tradnl"/>
-        </w:rPr>
-        <w:t>Arquivo</w:t>
-      </w:r>
-      <w:proofErr w:type="spellEnd"/>
-      <w:r>
-        <w:rPr>
-          <w:lang w:val="es-ES_tradnl"/>
-        </w:rPr>
-        <w:t xml:space="preserve"> TXT SPED&gt;&gt;</w:t>
-      </w:r>
-      <w:proofErr w:type="spellStart"/>
-      <w:r>
-        <w:rPr>
-          <w:lang w:val="es-ES_tradnl"/>
-        </w:rPr>
-        <w:t>Caminho</w:t>
-      </w:r>
-      <w:proofErr w:type="spellEnd"/>
-      <w:r>
-        <w:rPr>
-          <w:lang w:val="es-ES_tradnl"/>
-        </w:rPr>
-        <w:t xml:space="preserve"> do </w:t>
-      </w:r>
-      <w:proofErr w:type="spellStart"/>
-      <w:r>
-        <w:rPr>
-          <w:lang w:val="es-ES_tradnl"/>
-        </w:rPr>
-        <w:t>Arquivo</w:t>
-      </w:r>
-      <w:proofErr w:type="spellEnd"/>
-      <w:r>
-        <w:rPr>
-          <w:lang w:val="es-ES_tradnl"/>
-        </w:rPr>
-        <w:t xml:space="preserve"> de Configuración SPED TXT</w:t>
+        <w:t>Financiero&gt;&gt;Configuración&gt;&gt;Arquivo TXT SPED&gt;&gt;Caminho do Arquivo de Configuración SPED TXT</w:t>
       </w:r>
     </w:p>
     <w:p>
@@ -2445,35 +2336,7 @@
         <w:rPr>
           <w:lang w:val="es-ES_tradnl"/>
         </w:rPr>
-        <w:t xml:space="preserve">TXT camino do </w:t>
-      </w:r>
-      <w:proofErr w:type="spellStart"/>
-      <w:r>
-        <w:rPr>
-          <w:lang w:val="es-ES_tradnl"/>
-        </w:rPr>
-        <w:t>arquivo</w:t>
-      </w:r>
-      <w:proofErr w:type="spellEnd"/>
-      <w:r>
-        <w:rPr>
-          <w:lang w:val="es-ES_tradnl"/>
-        </w:rPr>
-        <w:t xml:space="preserve"> SPED, </w:t>
-      </w:r>
-      <w:proofErr w:type="spellStart"/>
-      <w:r>
-        <w:rPr>
-          <w:lang w:val="es-ES_tradnl"/>
-        </w:rPr>
-        <w:t>tipear</w:t>
-      </w:r>
-      <w:proofErr w:type="spellEnd"/>
-      <w:r>
-        <w:rPr>
-          <w:lang w:val="es-ES_tradnl"/>
-        </w:rPr>
-        <w:t xml:space="preserve"> o buscar por el icono en forma de carpeta, la ruta donde se guardar predeterminadamente los archivos generados.</w:t>
+        <w:t>TXT camino do arquivo SPED, tipear o buscar por el icono en forma de carpeta, la ruta donde se guardar predeterminadamente los archivos generados.</w:t>
       </w:r>
     </w:p>
     <w:p>
@@ -2491,35 +2354,7 @@
         <w:rPr>
           <w:lang w:val="es-ES_tradnl"/>
         </w:rPr>
-        <w:t xml:space="preserve">Sigla da </w:t>
-      </w:r>
-      <w:proofErr w:type="spellStart"/>
-      <w:r>
-        <w:rPr>
-          <w:lang w:val="es-ES_tradnl"/>
-        </w:rPr>
-        <w:t>unidade</w:t>
-      </w:r>
-      <w:proofErr w:type="spellEnd"/>
-      <w:r>
-        <w:rPr>
-          <w:lang w:val="es-ES_tradnl"/>
-        </w:rPr>
-        <w:t xml:space="preserve"> da federación do empresario </w:t>
-      </w:r>
-      <w:proofErr w:type="spellStart"/>
-      <w:r>
-        <w:rPr>
-          <w:lang w:val="es-ES_tradnl"/>
-        </w:rPr>
-        <w:t>ou</w:t>
-      </w:r>
-      <w:proofErr w:type="spellEnd"/>
-      <w:r>
-        <w:rPr>
-          <w:lang w:val="es-ES_tradnl"/>
-        </w:rPr>
-        <w:t xml:space="preserve"> sociedad empresaria</w:t>
+        <w:t>Sigla da unidade da federación do empresario ou sociedad empresaria</w:t>
       </w:r>
     </w:p>
     <w:p>
@@ -2537,35 +2372,7 @@
         <w:rPr>
           <w:lang w:val="es-ES_tradnl"/>
         </w:rPr>
-        <w:t xml:space="preserve">Inscripción Estadual do empresario </w:t>
-      </w:r>
-      <w:proofErr w:type="spellStart"/>
-      <w:r>
-        <w:rPr>
-          <w:lang w:val="es-ES_tradnl"/>
-        </w:rPr>
-        <w:t>ou</w:t>
-      </w:r>
-      <w:proofErr w:type="spellEnd"/>
-      <w:r>
-        <w:rPr>
-          <w:lang w:val="es-ES_tradnl"/>
-        </w:rPr>
-        <w:t xml:space="preserve"> </w:t>
-      </w:r>
-      <w:proofErr w:type="spellStart"/>
-      <w:r>
-        <w:rPr>
-          <w:lang w:val="es-ES_tradnl"/>
-        </w:rPr>
-        <w:t>sociedade</w:t>
-      </w:r>
-      <w:proofErr w:type="spellEnd"/>
-      <w:r>
-        <w:rPr>
-          <w:lang w:val="es-ES_tradnl"/>
-        </w:rPr>
-        <w:t xml:space="preserve"> empresaria.</w:t>
+        <w:t>Inscripción Estadual do empresario ou sociedade empresaria.</w:t>
       </w:r>
     </w:p>
     <w:p>
@@ -2583,35 +2390,7 @@
         <w:rPr>
           <w:lang w:val="es-ES_tradnl"/>
         </w:rPr>
-        <w:t xml:space="preserve">Inscripción Municipal do empresario </w:t>
-      </w:r>
-      <w:proofErr w:type="spellStart"/>
-      <w:r>
-        <w:rPr>
-          <w:lang w:val="es-ES_tradnl"/>
-        </w:rPr>
-        <w:t>ou</w:t>
-      </w:r>
-      <w:proofErr w:type="spellEnd"/>
-      <w:r>
-        <w:rPr>
-          <w:lang w:val="es-ES_tradnl"/>
-        </w:rPr>
-        <w:t xml:space="preserve"> </w:t>
-      </w:r>
-      <w:proofErr w:type="spellStart"/>
-      <w:r>
-        <w:rPr>
-          <w:lang w:val="es-ES_tradnl"/>
-        </w:rPr>
-        <w:t>sociedade</w:t>
-      </w:r>
-      <w:proofErr w:type="spellEnd"/>
-      <w:r>
-        <w:rPr>
-          <w:lang w:val="es-ES_tradnl"/>
-        </w:rPr>
-        <w:t xml:space="preserve"> empresaria.</w:t>
+        <w:t>Inscripción Municipal do empresario ou sociedade empresaria.</w:t>
       </w:r>
     </w:p>
     <w:p>
@@ -2665,35 +2444,7 @@
         <w:rPr>
           <w:lang w:val="es-ES_tradnl"/>
         </w:rPr>
-        <w:t xml:space="preserve">Data do </w:t>
-      </w:r>
-      <w:proofErr w:type="spellStart"/>
-      <w:r>
-        <w:rPr>
-          <w:lang w:val="es-ES_tradnl"/>
-        </w:rPr>
-        <w:t>arquivamento</w:t>
-      </w:r>
-      <w:proofErr w:type="spellEnd"/>
-      <w:r>
-        <w:rPr>
-          <w:lang w:val="es-ES_tradnl"/>
-        </w:rPr>
-        <w:t xml:space="preserve"> dos </w:t>
-      </w:r>
-      <w:proofErr w:type="spellStart"/>
-      <w:r>
-        <w:rPr>
-          <w:lang w:val="es-ES_tradnl"/>
-        </w:rPr>
-        <w:t>atos</w:t>
-      </w:r>
-      <w:proofErr w:type="spellEnd"/>
-      <w:r>
-        <w:rPr>
-          <w:lang w:val="es-ES_tradnl"/>
-        </w:rPr>
-        <w:t xml:space="preserve"> constitutivos.</w:t>
+        <w:t>Data do arquivamento dos atos constitutivos.</w:t>
       </w:r>
     </w:p>
     <w:p>
@@ -2711,35 +2462,7 @@
         <w:rPr>
           <w:lang w:val="es-ES_tradnl"/>
         </w:rPr>
-        <w:t xml:space="preserve">Data de </w:t>
-      </w:r>
-      <w:proofErr w:type="spellStart"/>
-      <w:r>
-        <w:rPr>
-          <w:lang w:val="es-ES_tradnl"/>
-        </w:rPr>
-        <w:t>arquivamento</w:t>
-      </w:r>
-      <w:proofErr w:type="spellEnd"/>
-      <w:r>
-        <w:rPr>
-          <w:lang w:val="es-ES_tradnl"/>
-        </w:rPr>
-        <w:t xml:space="preserve"> do ato de </w:t>
-      </w:r>
-      <w:proofErr w:type="spellStart"/>
-      <w:r>
-        <w:rPr>
-          <w:lang w:val="es-ES_tradnl"/>
-        </w:rPr>
-        <w:t>conversao</w:t>
-      </w:r>
-      <w:proofErr w:type="spellEnd"/>
-      <w:r>
-        <w:rPr>
-          <w:lang w:val="es-ES_tradnl"/>
-        </w:rPr>
-        <w:t>.</w:t>
+        <w:t>Data de arquivamento do ato de conversao.</w:t>
       </w:r>
     </w:p>
     <w:p>
@@ -2753,47 +2476,11 @@
           <w:lang w:val="es-ES_tradnl"/>
         </w:rPr>
       </w:pPr>
-      <w:proofErr w:type="spellStart"/>
-      <w:r>
-        <w:rPr>
-          <w:lang w:val="es-ES_tradnl"/>
-        </w:rPr>
-        <w:t>Identidade</w:t>
-      </w:r>
-      <w:proofErr w:type="spellEnd"/>
-      <w:r>
-        <w:rPr>
-          <w:lang w:val="es-ES_tradnl"/>
-        </w:rPr>
-        <w:t xml:space="preserve"> </w:t>
-      </w:r>
-      <w:proofErr w:type="spellStart"/>
-      <w:r>
-        <w:rPr>
-          <w:lang w:val="es-ES_tradnl"/>
-        </w:rPr>
-        <w:t>sujeita</w:t>
-      </w:r>
-      <w:proofErr w:type="spellEnd"/>
-      <w:r>
-        <w:rPr>
-          <w:lang w:val="es-ES_tradnl"/>
-        </w:rPr>
-        <w:t xml:space="preserve"> a </w:t>
-      </w:r>
-      <w:proofErr w:type="spellStart"/>
-      <w:r>
-        <w:rPr>
-          <w:lang w:val="es-ES_tradnl"/>
-        </w:rPr>
-        <w:t>auditoria</w:t>
-      </w:r>
-      <w:proofErr w:type="spellEnd"/>
-      <w:r>
-        <w:rPr>
-          <w:lang w:val="es-ES_tradnl"/>
-        </w:rPr>
-        <w:t xml:space="preserve"> independiente.</w:t>
+      <w:r>
+        <w:rPr>
+          <w:lang w:val="es-ES_tradnl"/>
+        </w:rPr>
+        <w:t>Identidade sujeita a auditoria independiente.</w:t>
       </w:r>
     </w:p>
     <w:p>
@@ -2899,21 +2586,12 @@
           <w:lang w:val="es-ES_tradnl"/>
         </w:rPr>
       </w:pPr>
-      <w:proofErr w:type="spellStart"/>
       <w:r>
         <w:rPr>
           <w:b/>
           <w:lang w:val="es-ES_tradnl"/>
         </w:rPr>
-        <w:t>Signatários</w:t>
-      </w:r>
-      <w:proofErr w:type="spellEnd"/>
-      <w:r>
-        <w:rPr>
-          <w:b/>
-          <w:lang w:val="es-ES_tradnl"/>
-        </w:rPr>
-        <w:t>:</w:t>
+        <w:t>Signatários:</w:t>
       </w:r>
       <w:r>
         <w:rPr>
@@ -2936,7 +2614,7 @@
         </w:rPr>
         <w:lastRenderedPageBreak/>
         <w:drawing>
-          <wp:inline distT="0" distB="0" distL="0" distR="0" wp14:anchorId="2DA1FDBE" wp14:editId="5265D95A">
+          <wp:inline distT="0" distB="0" distL="0" distR="0" wp14:anchorId="7FFE91EB" wp14:editId="6430DB6E">
             <wp:extent cx="3613150" cy="1591498"/>
             <wp:effectExtent l="0" t="0" r="6350" b="8890"/>
             <wp:docPr id="12" name="Imagen 12"/>
@@ -3000,21 +2678,7 @@
         <w:rPr>
           <w:lang w:val="es-ES_tradnl"/>
         </w:rPr>
-        <w:t xml:space="preserve">Niveles </w:t>
-      </w:r>
-      <w:proofErr w:type="spellStart"/>
-      <w:r>
-        <w:rPr>
-          <w:lang w:val="es-ES_tradnl"/>
-        </w:rPr>
-        <w:t>Jerarquicos</w:t>
-      </w:r>
-      <w:proofErr w:type="spellEnd"/>
-      <w:r>
-        <w:rPr>
-          <w:lang w:val="es-ES_tradnl"/>
-        </w:rPr>
-        <w:t xml:space="preserve"> para el Plan de cuenta</w:t>
+        <w:t>Niveles Jerarquicos para el Plan de cuenta</w:t>
       </w:r>
       <w:bookmarkEnd w:id="5"/>
     </w:p>
@@ -3063,7 +2727,7 @@
           <w:lang w:val="es-VE" w:eastAsia="es-VE"/>
         </w:rPr>
         <w:drawing>
-          <wp:inline distT="0" distB="0" distL="0" distR="0" wp14:anchorId="7B66F8B0" wp14:editId="385F7717">
+          <wp:inline distT="0" distB="0" distL="0" distR="0" wp14:anchorId="415EFCED" wp14:editId="7419F480">
             <wp:extent cx="3651990" cy="2231772"/>
             <wp:effectExtent l="0" t="0" r="5715" b="0"/>
             <wp:docPr id="1" name="Imagen 1"/>
@@ -3193,50 +2857,14 @@
         <w:rPr>
           <w:lang w:val="es-ES_tradnl"/>
         </w:rPr>
-        <w:t xml:space="preserve"> da </w:t>
-      </w:r>
-      <w:proofErr w:type="spellStart"/>
-      <w:r>
-        <w:rPr>
-          <w:lang w:val="es-ES_tradnl"/>
-        </w:rPr>
-        <w:t>natureza</w:t>
-      </w:r>
-      <w:proofErr w:type="spellEnd"/>
-      <w:r>
-        <w:rPr>
-          <w:lang w:val="es-ES_tradnl"/>
-        </w:rPr>
-        <w:t xml:space="preserve"> da </w:t>
-      </w:r>
-      <w:proofErr w:type="spellStart"/>
-      <w:r>
-        <w:rPr>
-          <w:lang w:val="es-ES_tradnl"/>
-        </w:rPr>
-        <w:t>conta</w:t>
-      </w:r>
-      <w:proofErr w:type="spellEnd"/>
-      <w:r>
-        <w:rPr>
-          <w:lang w:val="es-ES_tradnl"/>
-        </w:rPr>
-        <w:t>: Indicar el Número de Naturaleza de la cuenta</w:t>
-      </w:r>
-      <w:r>
-        <w:rPr>
-          <w:lang w:val="es-ES_tradnl"/>
-        </w:rPr>
-        <w:t xml:space="preserve"> (01 Activo</w:t>
-      </w:r>
-      <w:proofErr w:type="gramStart"/>
-      <w:r>
-        <w:rPr>
-          <w:lang w:val="es-ES_tradnl"/>
-        </w:rPr>
-        <w:t>,02</w:t>
-      </w:r>
-      <w:proofErr w:type="gramEnd"/>
+        <w:t xml:space="preserve"> da natureza da conta: Indicar el Número de Naturaleza de la cuenta</w:t>
+      </w:r>
+      <w:r>
+        <w:rPr>
+          <w:lang w:val="es-ES_tradnl"/>
+        </w:rPr>
+        <w:t xml:space="preserve"> (01 Activo,02</w:t>
+      </w:r>
       <w:r>
         <w:rPr>
           <w:lang w:val="es-ES_tradnl"/>
@@ -3295,21 +2923,7 @@
         <w:rPr>
           <w:lang w:val="es-ES_tradnl"/>
         </w:rPr>
-        <w:t xml:space="preserve">Indicador do tipo de </w:t>
-      </w:r>
-      <w:proofErr w:type="spellStart"/>
-      <w:r>
-        <w:rPr>
-          <w:lang w:val="es-ES_tradnl"/>
-        </w:rPr>
-        <w:t>conta</w:t>
-      </w:r>
-      <w:proofErr w:type="spellEnd"/>
-      <w:r>
-        <w:rPr>
-          <w:lang w:val="es-ES_tradnl"/>
-        </w:rPr>
-        <w:t>: Indicar el tipo de cuenta (S</w:t>
+        <w:t>Indicador do tipo de conta: Indicar el tipo de cuenta (S</w:t>
       </w:r>
       <w:r>
         <w:rPr>
@@ -3351,37 +2965,7 @@
         <w:rPr>
           <w:lang w:val="es-ES_tradnl"/>
         </w:rPr>
-        <w:t xml:space="preserve">Nivel da grupo de </w:t>
-      </w:r>
-      <w:proofErr w:type="spellStart"/>
-      <w:r>
-        <w:rPr>
-          <w:lang w:val="es-ES_tradnl"/>
-        </w:rPr>
-        <w:t>contas</w:t>
-      </w:r>
-      <w:proofErr w:type="spellEnd"/>
-      <w:r>
-        <w:rPr>
-          <w:lang w:val="es-ES_tradnl"/>
-        </w:rPr>
-        <w:t xml:space="preserve">: indicar el </w:t>
-      </w:r>
-      <w:proofErr w:type="spellStart"/>
-      <w:proofErr w:type="gramStart"/>
-      <w:r>
-        <w:rPr>
-          <w:lang w:val="es-ES_tradnl"/>
-        </w:rPr>
-        <w:t>numero</w:t>
-      </w:r>
-      <w:proofErr w:type="spellEnd"/>
-      <w:proofErr w:type="gramEnd"/>
-      <w:r>
-        <w:rPr>
-          <w:lang w:val="es-ES_tradnl"/>
-        </w:rPr>
-        <w:t xml:space="preserve"> de </w:t>
+        <w:t xml:space="preserve">Nivel da grupo de contas: indicar el numero de </w:t>
       </w:r>
       <w:r>
         <w:rPr>
@@ -3417,35 +3001,7 @@
         <w:rPr>
           <w:lang w:val="es-ES_tradnl"/>
         </w:rPr>
-        <w:t xml:space="preserve"> grupo de </w:t>
-      </w:r>
-      <w:proofErr w:type="spellStart"/>
-      <w:r>
-        <w:rPr>
-          <w:lang w:val="es-ES_tradnl"/>
-        </w:rPr>
-        <w:t>contas</w:t>
-      </w:r>
-      <w:proofErr w:type="spellEnd"/>
-      <w:r>
-        <w:rPr>
-          <w:lang w:val="es-ES_tradnl"/>
-        </w:rPr>
-        <w:t xml:space="preserve"> de nivel superior</w:t>
-      </w:r>
-      <w:proofErr w:type="gramStart"/>
-      <w:r>
-        <w:rPr>
-          <w:lang w:val="es-ES_tradnl"/>
-        </w:rPr>
-        <w:t>:  Indicar</w:t>
-      </w:r>
-      <w:proofErr w:type="gramEnd"/>
-      <w:r>
-        <w:rPr>
-          <w:lang w:val="es-ES_tradnl"/>
-        </w:rPr>
-        <w:t xml:space="preserve"> el código de la cuenta de nivel superior.</w:t>
+        <w:t xml:space="preserve"> grupo de contas de nivel superior:  Indicar el código de la cuenta de nivel superior.</w:t>
       </w:r>
     </w:p>
     <w:p>
@@ -3459,41 +3015,11 @@
           <w:lang w:val="es-ES_tradnl"/>
         </w:rPr>
       </w:pPr>
-      <w:proofErr w:type="spellStart"/>
-      <w:r>
-        <w:rPr>
-          <w:lang w:val="es-ES_tradnl"/>
-        </w:rPr>
-        <w:t>Nome</w:t>
-      </w:r>
-      <w:proofErr w:type="spellEnd"/>
-      <w:r>
-        <w:rPr>
-          <w:lang w:val="es-ES_tradnl"/>
-        </w:rPr>
-        <w:t xml:space="preserve"> grupo de </w:t>
-      </w:r>
-      <w:proofErr w:type="spellStart"/>
-      <w:r>
-        <w:rPr>
-          <w:lang w:val="es-ES_tradnl"/>
-        </w:rPr>
-        <w:t>contas</w:t>
-      </w:r>
-      <w:proofErr w:type="spellEnd"/>
-      <w:proofErr w:type="gramStart"/>
-      <w:r>
-        <w:rPr>
-          <w:lang w:val="es-ES_tradnl"/>
-        </w:rPr>
-        <w:t>:  Indicar</w:t>
-      </w:r>
-      <w:proofErr w:type="gramEnd"/>
-      <w:r>
-        <w:rPr>
-          <w:lang w:val="es-ES_tradnl"/>
-        </w:rPr>
-        <w:t xml:space="preserve"> la descripción de la cuenta de nivel superior.</w:t>
+      <w:r>
+        <w:rPr>
+          <w:lang w:val="es-ES_tradnl"/>
+        </w:rPr>
+        <w:t>Nome grupo de contas:  Indicar la descripción de la cuenta de nivel superior.</w:t>
       </w:r>
     </w:p>
     <w:p>
@@ -3511,21 +3037,7 @@
         <w:rPr>
           <w:lang w:val="es-ES_tradnl"/>
         </w:rPr>
-        <w:t xml:space="preserve">Código de </w:t>
-      </w:r>
-      <w:proofErr w:type="spellStart"/>
-      <w:r>
-        <w:rPr>
-          <w:lang w:val="es-ES_tradnl"/>
-        </w:rPr>
-        <w:t>Aglutinaçäo</w:t>
-      </w:r>
-      <w:proofErr w:type="spellEnd"/>
-      <w:r>
-        <w:rPr>
-          <w:lang w:val="es-ES_tradnl"/>
-        </w:rPr>
-        <w:t>: Código de totalización en los reportes de Balance y Resultado.</w:t>
+        <w:t>Código de Aglutinaçäo: Código de totalización en los reportes de Balance y Resultado.</w:t>
       </w:r>
     </w:p>
     <w:p>
@@ -3543,24 +3055,8 @@
         <w:rPr>
           <w:lang w:val="es-ES_tradnl"/>
         </w:rPr>
-        <w:t xml:space="preserve">É un </w:t>
-      </w:r>
-      <w:proofErr w:type="spellStart"/>
-      <w:r>
-        <w:rPr>
-          <w:lang w:val="es-ES_tradnl"/>
-        </w:rPr>
-        <w:t>conta</w:t>
-      </w:r>
-      <w:proofErr w:type="spellEnd"/>
-      <w:r>
-        <w:rPr>
-          <w:lang w:val="es-ES_tradnl"/>
-        </w:rPr>
-        <w:t xml:space="preserve"> SPED?, tilda si la cuenta pertenece al plan referencia del SPED del Gobierno</w:t>
-      </w:r>
-      <w:bookmarkStart w:id="6" w:name="_GoBack"/>
-      <w:bookmarkEnd w:id="6"/>
+        <w:t>É un conta SPED?, tilda si la cuenta pertenece al plan referencia del SPED del Gobierno</w:t>
+      </w:r>
     </w:p>
     <w:p>
       <w:pPr>
@@ -3668,326 +3164,67 @@
     </w:p>
     <w:p>
       <w:pPr>
-        <w:ind w:left="360"/>
-        <w:rPr>
-          <w:lang w:val="es-ES_tradnl"/>
-        </w:rPr>
-      </w:pPr>
-    </w:p>
-    <w:p>
-      <w:pPr>
         <w:pStyle w:val="Ttulo2"/>
         <w:rPr>
           <w:lang w:val="es-ES_tradnl"/>
         </w:rPr>
       </w:pPr>
-      <w:bookmarkStart w:id="7" w:name="_Toc491349894"/>
       <w:r>
         <w:rPr>
           <w:lang w:val="es-ES_tradnl"/>
         </w:rPr>
         <w:lastRenderedPageBreak/>
-        <w:t>Generar archivo TXT</w:t>
-      </w:r>
-      <w:bookmarkEnd w:id="7"/>
-    </w:p>
-    <w:p>
-      <w:pPr>
-        <w:pStyle w:val="Prrafodelista"/>
-        <w:numPr>
-          <w:ilvl w:val="0"/>
-          <w:numId w:val="3"/>
-        </w:numPr>
-        <w:rPr>
-          <w:lang w:val="es-ES_tradnl"/>
-        </w:rPr>
-      </w:pPr>
-      <w:r>
-        <w:rPr>
-          <w:lang w:val="es-ES_tradnl"/>
-        </w:rPr>
-        <w:t>Ingresar en GP&gt;&gt;</w:t>
-      </w:r>
-      <w:r>
-        <w:rPr>
-          <w:lang w:val="es-ES_tradnl"/>
-        </w:rPr>
-        <w:t>Financiero</w:t>
-      </w:r>
-      <w:r>
-        <w:rPr>
-          <w:lang w:val="es-ES_tradnl"/>
-        </w:rPr>
-        <w:t>&gt;&gt;</w:t>
-      </w:r>
-      <w:r>
-        <w:rPr>
-          <w:lang w:val="es-ES_tradnl"/>
-        </w:rPr>
-        <w:t>Reportes</w:t>
-      </w:r>
-      <w:r>
-        <w:rPr>
-          <w:lang w:val="es-ES_tradnl"/>
-        </w:rPr>
-        <w:t>&gt;&gt;</w:t>
-      </w:r>
-      <w:proofErr w:type="spellStart"/>
-      <w:r>
-        <w:rPr>
-          <w:lang w:val="es-ES_tradnl"/>
-        </w:rPr>
-        <w:t>Arquivo</w:t>
-      </w:r>
-      <w:proofErr w:type="spellEnd"/>
-      <w:r>
-        <w:rPr>
-          <w:lang w:val="es-ES_tradnl"/>
-        </w:rPr>
-        <w:t xml:space="preserve"> TXT SPED</w:t>
-      </w:r>
-      <w:r>
-        <w:rPr>
-          <w:lang w:val="es-ES_tradnl"/>
-        </w:rPr>
-        <w:t>&gt;&gt;</w:t>
-      </w:r>
-      <w:proofErr w:type="spellStart"/>
-      <w:r>
-        <w:rPr>
-          <w:lang w:val="es-ES_tradnl"/>
-        </w:rPr>
-        <w:t>Gerar</w:t>
-      </w:r>
-      <w:proofErr w:type="spellEnd"/>
-      <w:r>
-        <w:rPr>
-          <w:lang w:val="es-ES_tradnl"/>
-        </w:rPr>
-        <w:t xml:space="preserve"> </w:t>
-      </w:r>
-      <w:proofErr w:type="spellStart"/>
-      <w:r>
-        <w:rPr>
-          <w:lang w:val="es-ES_tradnl"/>
-        </w:rPr>
-        <w:t>arquivo</w:t>
-      </w:r>
-      <w:proofErr w:type="spellEnd"/>
-      <w:r>
-        <w:rPr>
-          <w:lang w:val="es-ES_tradnl"/>
-        </w:rPr>
-        <w:t xml:space="preserve"> TXT</w:t>
-      </w:r>
-    </w:p>
-    <w:p>
-      <w:pPr>
-        <w:pStyle w:val="Prrafodelista"/>
-        <w:numPr>
-          <w:ilvl w:val="0"/>
-          <w:numId w:val="3"/>
-        </w:numPr>
-        <w:rPr>
-          <w:lang w:val="es-ES_tradnl"/>
-        </w:rPr>
-      </w:pPr>
-      <w:r>
-        <w:rPr>
-          <w:lang w:val="es-ES_tradnl"/>
-        </w:rPr>
-        <w:t>Llenar los campos:</w:t>
-      </w:r>
-    </w:p>
-    <w:p>
-      <w:pPr>
-        <w:pStyle w:val="Prrafodelista"/>
-        <w:rPr>
-          <w:lang w:val="es-ES_tradnl"/>
-        </w:rPr>
-      </w:pPr>
-    </w:p>
-    <w:p>
-      <w:pPr>
-        <w:pStyle w:val="Prrafodelista"/>
-        <w:numPr>
-          <w:ilvl w:val="0"/>
-          <w:numId w:val="4"/>
-        </w:numPr>
-        <w:rPr>
-          <w:lang w:val="es-ES_tradnl"/>
-        </w:rPr>
-      </w:pPr>
-      <w:r>
-        <w:rPr>
-          <w:rStyle w:val="shorttext"/>
-          <w:lang w:val="pt-PT"/>
-        </w:rPr>
-        <w:t>Opção</w:t>
-      </w:r>
-      <w:r>
-        <w:rPr>
-          <w:lang w:val="es-ES_tradnl"/>
-        </w:rPr>
-        <w:t xml:space="preserve">: Seleccionar </w:t>
-      </w:r>
-      <w:proofErr w:type="spellStart"/>
-      <w:r>
-        <w:rPr>
-          <w:lang w:val="es-ES_tradnl"/>
-        </w:rPr>
-        <w:t>Livro</w:t>
-      </w:r>
-      <w:proofErr w:type="spellEnd"/>
-      <w:r>
-        <w:rPr>
-          <w:lang w:val="es-ES_tradnl"/>
-        </w:rPr>
-        <w:t xml:space="preserve"> </w:t>
-      </w:r>
-      <w:proofErr w:type="spellStart"/>
-      <w:r>
-        <w:rPr>
-          <w:lang w:val="es-ES_tradnl"/>
-        </w:rPr>
-        <w:t>diário</w:t>
-      </w:r>
-      <w:proofErr w:type="spellEnd"/>
-    </w:p>
-    <w:p>
-      <w:pPr>
-        <w:pStyle w:val="Prrafodelista"/>
-        <w:numPr>
-          <w:ilvl w:val="0"/>
-          <w:numId w:val="4"/>
-        </w:numPr>
-        <w:rPr>
-          <w:lang w:val="es-ES_tradnl"/>
-        </w:rPr>
-      </w:pPr>
-      <w:r>
-        <w:rPr>
-          <w:lang w:val="es-ES_tradnl"/>
-        </w:rPr>
-        <w:t>Tildar ECD y/o ECF</w:t>
-      </w:r>
-    </w:p>
-    <w:p>
-      <w:pPr>
-        <w:pStyle w:val="Prrafodelista"/>
-        <w:numPr>
-          <w:ilvl w:val="0"/>
-          <w:numId w:val="4"/>
-        </w:numPr>
-        <w:rPr>
-          <w:lang w:val="es-ES_tradnl"/>
-        </w:rPr>
-      </w:pPr>
-      <w:r>
-        <w:rPr>
-          <w:lang w:val="es-ES_tradnl"/>
-        </w:rPr>
-        <w:t>Seleccionar Período, esto automáticamente llenara los campos data a partir da y para cima.</w:t>
-      </w:r>
-    </w:p>
-    <w:p>
-      <w:pPr>
-        <w:pStyle w:val="Prrafodelista"/>
-        <w:numPr>
-          <w:ilvl w:val="0"/>
-          <w:numId w:val="4"/>
-        </w:numPr>
-        <w:rPr>
-          <w:lang w:val="es-ES_tradnl"/>
-        </w:rPr>
-      </w:pPr>
-      <w:r>
-        <w:rPr>
-          <w:lang w:val="es-ES_tradnl"/>
-        </w:rPr>
-        <w:t xml:space="preserve">En la misma ventana se emitirán los mensajes indicando los errores y avances del proceso </w:t>
-      </w:r>
-    </w:p>
-    <w:p>
-      <w:pPr>
-        <w:pStyle w:val="Prrafodelista"/>
-        <w:numPr>
-          <w:ilvl w:val="0"/>
-          <w:numId w:val="3"/>
-        </w:numPr>
-        <w:rPr>
-          <w:lang w:val="es-ES_tradnl"/>
-        </w:rPr>
-      </w:pPr>
-      <w:r>
-        <w:rPr>
-          <w:lang w:val="es-ES_tradnl"/>
-        </w:rPr>
-        <w:t>Los botones:</w:t>
-      </w:r>
-    </w:p>
-    <w:p>
-      <w:pPr>
-        <w:pStyle w:val="Prrafodelista"/>
-        <w:numPr>
-          <w:ilvl w:val="1"/>
-          <w:numId w:val="3"/>
-        </w:numPr>
-        <w:rPr>
-          <w:lang w:val="es-ES_tradnl"/>
-        </w:rPr>
-      </w:pPr>
-      <w:r>
-        <w:rPr>
-          <w:lang w:val="es-ES_tradnl"/>
-        </w:rPr>
-        <w:t>Aceptar: Cierra la ventana</w:t>
-      </w:r>
-    </w:p>
-    <w:p>
-      <w:pPr>
-        <w:pStyle w:val="Prrafodelista"/>
-        <w:numPr>
-          <w:ilvl w:val="1"/>
-          <w:numId w:val="3"/>
-        </w:numPr>
-        <w:rPr>
-          <w:lang w:val="es-ES_tradnl"/>
-        </w:rPr>
-      </w:pPr>
-      <w:proofErr w:type="spellStart"/>
-      <w:r>
-        <w:rPr>
-          <w:lang w:val="es-ES_tradnl"/>
-        </w:rPr>
-        <w:t>Generation</w:t>
-      </w:r>
-      <w:proofErr w:type="spellEnd"/>
-      <w:r>
-        <w:rPr>
-          <w:lang w:val="es-ES_tradnl"/>
-        </w:rPr>
-        <w:t xml:space="preserve"> TXT: Generar el o los archivos tildados previamente.</w:t>
-      </w:r>
-    </w:p>
-    <w:p>
-      <w:pPr>
-        <w:pStyle w:val="Prrafodelista"/>
-        <w:ind w:left="1440"/>
-        <w:rPr>
-          <w:lang w:val="es-ES_tradnl"/>
-        </w:rPr>
-      </w:pPr>
-      <w:r>
+        <w:t>Configuración de layouts para archivos.</w:t>
+      </w:r>
+    </w:p>
+    <w:p>
+      <w:pPr>
         <w:rPr>
           <w:noProof/>
           <w:lang w:val="es-VE" w:eastAsia="es-VE"/>
         </w:rPr>
+      </w:pPr>
+      <w:r>
+        <w:rPr>
+          <w:lang w:val="es-ES_tradnl"/>
+        </w:rPr>
+        <w:t xml:space="preserve">Antes de la emisión de los archivos, se debe </w:t>
+      </w:r>
+      <w:r>
+        <w:rPr>
+          <w:lang w:val="es-ES_tradnl"/>
+        </w:rPr>
+        <w:t xml:space="preserve">configurar el layout que hay que usar para cada año, ya que según el año cambia el layout del archivo de entrada </w:t>
+      </w:r>
+      <w:r>
+        <w:rPr>
+          <w:lang w:val="es-ES_tradnl"/>
+        </w:rPr>
+        <w:t>:</w:t>
+      </w:r>
+      <w:r>
+        <w:rPr>
+          <w:noProof/>
+          <w:lang w:val="es-VE" w:eastAsia="es-VE"/>
+        </w:rPr>
+        <w:t xml:space="preserve"> </w:t>
+      </w:r>
+    </w:p>
+    <w:p>
+      <w:pPr>
+        <w:rPr>
+          <w:lang w:val="es-ES_tradnl"/>
+        </w:rPr>
+      </w:pPr>
+      <w:r>
+        <w:rPr>
+          <w:noProof/>
+        </w:rPr>
         <w:drawing>
-          <wp:inline distT="0" distB="0" distL="0" distR="0" wp14:anchorId="1FD23761" wp14:editId="36389DAE">
-            <wp:extent cx="3689350" cy="2213610"/>
-            <wp:effectExtent l="0" t="0" r="6350" b="0"/>
-            <wp:docPr id="11" name="Imagen 11"/>
+          <wp:inline distT="0" distB="0" distL="0" distR="0" wp14:anchorId="5F3711CA" wp14:editId="6E2DE830">
+            <wp:extent cx="2341005" cy="2820786"/>
+            <wp:effectExtent l="0" t="0" r="2540" b="0"/>
+            <wp:docPr id="4" name="Imagen 4"/>
             <wp:cNvGraphicFramePr>
               <a:graphicFrameLocks xmlns:a="http://schemas.openxmlformats.org/drawingml/2006/main" noChangeAspect="1"/>
             </wp:cNvGraphicFramePr>
@@ -4007,6 +3244,510 @@
                   <pic:spPr>
                     <a:xfrm>
                       <a:off x="0" y="0"/>
+                      <a:ext cx="2356560" cy="2839528"/>
+                    </a:xfrm>
+                    <a:prstGeom prst="rect">
+                      <a:avLst/>
+                    </a:prstGeom>
+                  </pic:spPr>
+                </pic:pic>
+              </a:graphicData>
+            </a:graphic>
+          </wp:inline>
+        </w:drawing>
+      </w:r>
+    </w:p>
+    <w:p>
+      <w:pPr>
+        <w:pStyle w:val="Prrafodelista"/>
+        <w:numPr>
+          <w:ilvl w:val="0"/>
+          <w:numId w:val="5"/>
+        </w:numPr>
+        <w:rPr>
+          <w:lang w:val="es-ES_tradnl"/>
+        </w:rPr>
+      </w:pPr>
+      <w:r>
+        <w:rPr>
+          <w:lang w:val="es-ES_tradnl"/>
+        </w:rPr>
+        <w:t xml:space="preserve">Ingresar en </w:t>
+      </w:r>
+      <w:r>
+        <w:rPr>
+          <w:lang w:val="es-ES_tradnl"/>
+        </w:rPr>
+        <w:t>Herramientas</w:t>
+      </w:r>
+      <w:r>
+        <w:rPr>
+          <w:lang w:val="es-ES_tradnl"/>
+        </w:rPr>
+        <w:t>&gt;&gt;</w:t>
+      </w:r>
+      <w:r>
+        <w:rPr>
+          <w:lang w:val="es-ES_tradnl"/>
+        </w:rPr>
+        <w:t>Configuración</w:t>
+      </w:r>
+      <w:r>
+        <w:rPr>
+          <w:lang w:val="es-ES_tradnl"/>
+        </w:rPr>
+        <w:t>&gt;&gt;</w:t>
+      </w:r>
+      <w:r>
+        <w:rPr>
+          <w:lang w:val="es-ES_tradnl"/>
+        </w:rPr>
+        <w:t>Compañia</w:t>
+      </w:r>
+      <w:r>
+        <w:rPr>
+          <w:lang w:val="es-ES_tradnl"/>
+        </w:rPr>
+        <w:t>&gt;&gt;</w:t>
+      </w:r>
+      <w:r>
+        <w:rPr>
+          <w:lang w:val="es-ES_tradnl"/>
+        </w:rPr>
+        <w:t>DIR INTERNET con Address ID = SPED</w:t>
+      </w:r>
+    </w:p>
+    <w:p>
+      <w:pPr>
+        <w:pStyle w:val="Prrafodelista"/>
+        <w:numPr>
+          <w:ilvl w:val="0"/>
+          <w:numId w:val="5"/>
+        </w:numPr>
+        <w:rPr>
+          <w:lang w:val="es-ES_tradnl"/>
+        </w:rPr>
+      </w:pPr>
+      <w:r>
+        <w:rPr>
+          <w:lang w:val="es-ES_tradnl"/>
+        </w:rPr>
+        <w:t xml:space="preserve">Llenar </w:t>
+      </w:r>
+      <w:r>
+        <w:rPr>
+          <w:lang w:val="es-ES_tradnl"/>
+        </w:rPr>
+        <w:t>el campo Información adicional</w:t>
+      </w:r>
+      <w:r>
+        <w:rPr>
+          <w:lang w:val="es-ES_tradnl"/>
+        </w:rPr>
+        <w:t>:</w:t>
+      </w:r>
+    </w:p>
+    <w:p>
+      <w:pPr>
+        <w:pStyle w:val="Prrafodelista"/>
+        <w:numPr>
+          <w:ilvl w:val="1"/>
+          <w:numId w:val="5"/>
+        </w:numPr>
+        <w:rPr>
+          <w:lang w:val="es-ES_tradnl"/>
+        </w:rPr>
+      </w:pPr>
+      <w:r>
+        <w:rPr>
+          <w:lang w:val="es-ES_tradnl"/>
+        </w:rPr>
+        <w:t xml:space="preserve">LAYOUTYYYY=VERSION </w:t>
+      </w:r>
+      <w:r>
+        <w:rPr>
+          <w:lang w:val="es-ES_tradnl"/>
+        </w:rPr>
+        <w:t>&gt;&gt;</w:t>
+      </w:r>
+      <w:r>
+        <w:rPr>
+          <w:lang w:val="es-ES_tradnl"/>
+        </w:rPr>
+        <w:t xml:space="preserve"> Donde YYYY es el año con el que se va a disparar la generación de Archivos para generación de ECD. Y VERSION es la versión de layout asociada al SP a disparar.</w:t>
+      </w:r>
+    </w:p>
+    <w:p>
+      <w:pPr>
+        <w:pStyle w:val="Prrafodelista"/>
+        <w:numPr>
+          <w:ilvl w:val="1"/>
+          <w:numId w:val="5"/>
+        </w:numPr>
+        <w:rPr>
+          <w:lang w:val="es-ES_tradnl"/>
+        </w:rPr>
+      </w:pPr>
+      <w:r>
+        <w:rPr>
+          <w:lang w:val="es-ES_tradnl"/>
+        </w:rPr>
+        <w:t>LAYOUTECFYYYY=VERSION</w:t>
+      </w:r>
+      <w:r>
+        <w:rPr>
+          <w:lang w:val="es-ES_tradnl"/>
+        </w:rPr>
+        <w:t>&gt;&gt; Donde YYYY es el año con el que se va a disparar la generación de Archivos para generación de EC</w:t>
+      </w:r>
+      <w:r>
+        <w:rPr>
+          <w:lang w:val="es-ES_tradnl"/>
+        </w:rPr>
+        <w:t>F</w:t>
+      </w:r>
+      <w:r>
+        <w:rPr>
+          <w:lang w:val="es-ES_tradnl"/>
+        </w:rPr>
+        <w:t>. Y VERSION es la versión de layout asociada al SP a disparar.</w:t>
+      </w:r>
+    </w:p>
+    <w:p>
+      <w:pPr>
+        <w:pStyle w:val="Prrafodelista"/>
+        <w:numPr>
+          <w:ilvl w:val="1"/>
+          <w:numId w:val="5"/>
+        </w:numPr>
+        <w:rPr>
+          <w:lang w:val="es-ES_tradnl"/>
+        </w:rPr>
+      </w:pPr>
+    </w:p>
+    <w:p>
+      <w:pPr>
+        <w:ind w:left="360"/>
+        <w:rPr>
+          <w:lang w:val="es-ES_tradnl"/>
+        </w:rPr>
+      </w:pPr>
+      <w:r>
+        <w:rPr>
+          <w:lang w:val="es-ES_tradnl"/>
+        </w:rPr>
+        <w:t>Los botones:</w:t>
+      </w:r>
+    </w:p>
+    <w:p>
+      <w:pPr>
+        <w:ind w:left="360"/>
+        <w:rPr>
+          <w:lang w:val="es-ES_tradnl"/>
+        </w:rPr>
+      </w:pPr>
+      <w:r>
+        <w:rPr>
+          <w:b/>
+          <w:lang w:val="es-ES_tradnl"/>
+        </w:rPr>
+        <w:t>Guardar</w:t>
+      </w:r>
+      <w:r>
+        <w:rPr>
+          <w:b/>
+          <w:lang w:val="es-ES_tradnl"/>
+        </w:rPr>
+        <w:t>:</w:t>
+      </w:r>
+      <w:r>
+        <w:rPr>
+          <w:lang w:val="es-ES_tradnl"/>
+        </w:rPr>
+        <w:t xml:space="preserve"> Guarda la información</w:t>
+      </w:r>
+      <w:r>
+        <w:rPr>
+          <w:lang w:val="es-ES_tradnl"/>
+        </w:rPr>
+        <w:t xml:space="preserve"> y limpia la ventana</w:t>
+      </w:r>
+    </w:p>
+    <w:p>
+      <w:pPr>
+        <w:pStyle w:val="Ttulo2"/>
+        <w:rPr>
+          <w:lang w:val="es-ES_tradnl"/>
+        </w:rPr>
+      </w:pPr>
+      <w:bookmarkStart w:id="6" w:name="_Toc491349894"/>
+      <w:bookmarkStart w:id="7" w:name="_GoBack"/>
+      <w:bookmarkEnd w:id="7"/>
+      <w:r>
+        <w:rPr>
+          <w:lang w:val="es-ES_tradnl"/>
+        </w:rPr>
+        <w:t>Generar archivo TXT</w:t>
+      </w:r>
+      <w:bookmarkEnd w:id="6"/>
+    </w:p>
+    <w:p>
+      <w:pPr>
+        <w:pStyle w:val="Prrafodelista"/>
+        <w:numPr>
+          <w:ilvl w:val="0"/>
+          <w:numId w:val="3"/>
+        </w:numPr>
+        <w:rPr>
+          <w:lang w:val="es-ES_tradnl"/>
+        </w:rPr>
+      </w:pPr>
+      <w:r>
+        <w:rPr>
+          <w:lang w:val="es-ES_tradnl"/>
+        </w:rPr>
+        <w:t>Ingresar en GP&gt;&gt;</w:t>
+      </w:r>
+      <w:r>
+        <w:rPr>
+          <w:lang w:val="es-ES_tradnl"/>
+        </w:rPr>
+        <w:t>Financiero</w:t>
+      </w:r>
+      <w:r>
+        <w:rPr>
+          <w:lang w:val="es-ES_tradnl"/>
+        </w:rPr>
+        <w:t>&gt;&gt;</w:t>
+      </w:r>
+      <w:r>
+        <w:rPr>
+          <w:lang w:val="es-ES_tradnl"/>
+        </w:rPr>
+        <w:t>Reportes</w:t>
+      </w:r>
+      <w:r>
+        <w:rPr>
+          <w:lang w:val="es-ES_tradnl"/>
+        </w:rPr>
+        <w:t>&gt;&gt;</w:t>
+      </w:r>
+      <w:r>
+        <w:rPr>
+          <w:lang w:val="es-ES_tradnl"/>
+        </w:rPr>
+        <w:t>Arquivo TXT SPED</w:t>
+      </w:r>
+      <w:r>
+        <w:rPr>
+          <w:lang w:val="es-ES_tradnl"/>
+        </w:rPr>
+        <w:t>&gt;&gt;</w:t>
+      </w:r>
+      <w:r>
+        <w:rPr>
+          <w:lang w:val="es-ES_tradnl"/>
+        </w:rPr>
+        <w:t>Gerar arquivo TXT</w:t>
+      </w:r>
+    </w:p>
+    <w:p>
+      <w:pPr>
+        <w:pStyle w:val="Prrafodelista"/>
+        <w:numPr>
+          <w:ilvl w:val="0"/>
+          <w:numId w:val="3"/>
+        </w:numPr>
+        <w:rPr>
+          <w:lang w:val="es-ES_tradnl"/>
+        </w:rPr>
+      </w:pPr>
+      <w:r>
+        <w:rPr>
+          <w:lang w:val="es-ES_tradnl"/>
+        </w:rPr>
+        <w:t>Llenar los campos:</w:t>
+      </w:r>
+    </w:p>
+    <w:p>
+      <w:pPr>
+        <w:pStyle w:val="Prrafodelista"/>
+        <w:rPr>
+          <w:lang w:val="es-ES_tradnl"/>
+        </w:rPr>
+      </w:pPr>
+    </w:p>
+    <w:p>
+      <w:pPr>
+        <w:pStyle w:val="Prrafodelista"/>
+        <w:numPr>
+          <w:ilvl w:val="0"/>
+          <w:numId w:val="4"/>
+        </w:numPr>
+        <w:rPr>
+          <w:lang w:val="es-ES_tradnl"/>
+        </w:rPr>
+      </w:pPr>
+      <w:r>
+        <w:rPr>
+          <w:rStyle w:val="shorttext"/>
+          <w:lang w:val="pt-PT"/>
+        </w:rPr>
+        <w:t>Opção</w:t>
+      </w:r>
+      <w:r>
+        <w:rPr>
+          <w:lang w:val="es-ES_tradnl"/>
+        </w:rPr>
+        <w:t>: Seleccionar Livro diário</w:t>
+      </w:r>
+    </w:p>
+    <w:p>
+      <w:pPr>
+        <w:pStyle w:val="Prrafodelista"/>
+        <w:numPr>
+          <w:ilvl w:val="0"/>
+          <w:numId w:val="4"/>
+        </w:numPr>
+        <w:rPr>
+          <w:lang w:val="es-ES_tradnl"/>
+        </w:rPr>
+      </w:pPr>
+      <w:r>
+        <w:rPr>
+          <w:lang w:val="es-ES_tradnl"/>
+        </w:rPr>
+        <w:t>Tildar ECD y/o ECF</w:t>
+      </w:r>
+    </w:p>
+    <w:p>
+      <w:pPr>
+        <w:pStyle w:val="Prrafodelista"/>
+        <w:numPr>
+          <w:ilvl w:val="0"/>
+          <w:numId w:val="4"/>
+        </w:numPr>
+        <w:rPr>
+          <w:lang w:val="es-ES_tradnl"/>
+        </w:rPr>
+      </w:pPr>
+      <w:r>
+        <w:rPr>
+          <w:lang w:val="es-ES_tradnl"/>
+        </w:rPr>
+        <w:t>Seleccionar Período, esto automáticamente llenara los campos data a partir da y para cima.</w:t>
+      </w:r>
+    </w:p>
+    <w:p>
+      <w:pPr>
+        <w:pStyle w:val="Prrafodelista"/>
+        <w:numPr>
+          <w:ilvl w:val="0"/>
+          <w:numId w:val="4"/>
+        </w:numPr>
+        <w:rPr>
+          <w:lang w:val="es-ES_tradnl"/>
+        </w:rPr>
+      </w:pPr>
+      <w:r>
+        <w:rPr>
+          <w:lang w:val="es-ES_tradnl"/>
+        </w:rPr>
+        <w:t xml:space="preserve">En la misma ventana se emitirán los mensajes indicando los errores y avances del proceso </w:t>
+      </w:r>
+    </w:p>
+    <w:p>
+      <w:pPr>
+        <w:pStyle w:val="Prrafodelista"/>
+        <w:numPr>
+          <w:ilvl w:val="0"/>
+          <w:numId w:val="3"/>
+        </w:numPr>
+        <w:rPr>
+          <w:lang w:val="es-ES_tradnl"/>
+        </w:rPr>
+      </w:pPr>
+      <w:r>
+        <w:rPr>
+          <w:lang w:val="es-ES_tradnl"/>
+        </w:rPr>
+        <w:t>Los botones:</w:t>
+      </w:r>
+    </w:p>
+    <w:p>
+      <w:pPr>
+        <w:pStyle w:val="Prrafodelista"/>
+        <w:numPr>
+          <w:ilvl w:val="1"/>
+          <w:numId w:val="3"/>
+        </w:numPr>
+        <w:rPr>
+          <w:lang w:val="es-ES_tradnl"/>
+        </w:rPr>
+      </w:pPr>
+      <w:r>
+        <w:rPr>
+          <w:lang w:val="es-ES_tradnl"/>
+        </w:rPr>
+        <w:t>Aceptar: Cierra la ventana</w:t>
+      </w:r>
+    </w:p>
+    <w:p>
+      <w:pPr>
+        <w:pStyle w:val="Prrafodelista"/>
+        <w:numPr>
+          <w:ilvl w:val="1"/>
+          <w:numId w:val="3"/>
+        </w:numPr>
+        <w:rPr>
+          <w:lang w:val="es-ES_tradnl"/>
+        </w:rPr>
+      </w:pPr>
+      <w:r>
+        <w:rPr>
+          <w:lang w:val="es-ES_tradnl"/>
+        </w:rPr>
+        <w:t>Generation TXT: Generar el o los archivos tildados previamente.</w:t>
+      </w:r>
+    </w:p>
+    <w:p>
+      <w:pPr>
+        <w:pStyle w:val="Prrafodelista"/>
+        <w:ind w:left="1440"/>
+        <w:rPr>
+          <w:lang w:val="es-ES_tradnl"/>
+        </w:rPr>
+      </w:pPr>
+      <w:r>
+        <w:rPr>
+          <w:noProof/>
+          <w:lang w:val="es-VE" w:eastAsia="es-VE"/>
+        </w:rPr>
+        <w:lastRenderedPageBreak/>
+        <w:drawing>
+          <wp:inline distT="0" distB="0" distL="0" distR="0" wp14:anchorId="22C5BBA0" wp14:editId="16BBBCF9">
+            <wp:extent cx="3689350" cy="2213610"/>
+            <wp:effectExtent l="0" t="0" r="6350" b="0"/>
+            <wp:docPr id="11" name="Imagen 11"/>
+            <wp:cNvGraphicFramePr>
+              <a:graphicFrameLocks xmlns:a="http://schemas.openxmlformats.org/drawingml/2006/main" noChangeAspect="1"/>
+            </wp:cNvGraphicFramePr>
+            <a:graphic xmlns:a="http://schemas.openxmlformats.org/drawingml/2006/main">
+              <a:graphicData uri="http://schemas.openxmlformats.org/drawingml/2006/picture">
+                <pic:pic xmlns:pic="http://schemas.openxmlformats.org/drawingml/2006/picture">
+                  <pic:nvPicPr>
+                    <pic:cNvPr id="1" name=""/>
+                    <pic:cNvPicPr/>
+                  </pic:nvPicPr>
+                  <pic:blipFill>
+                    <a:blip r:embed="rId17"/>
+                    <a:stretch>
+                      <a:fillRect/>
+                    </a:stretch>
+                  </pic:blipFill>
+                  <pic:spPr>
+                    <a:xfrm>
+                      <a:off x="0" y="0"/>
                       <a:ext cx="3689350" cy="2213610"/>
                     </a:xfrm>
                     <a:prstGeom prst="rect">
@@ -4045,7 +3786,7 @@
 </file>
 
 <file path=word/endnotes.xml><?xml version="1.0" encoding="utf-8"?>
-<w:endnotes xmlns:wpc="http://schemas.microsoft.com/office/word/2010/wordprocessingCanvas" xmlns:mc="http://schemas.openxmlformats.org/markup-compatibility/2006" xmlns:o="urn:schemas-microsoft-com:office:office" xmlns:r="http://schemas.openxmlformats.org/officeDocument/2006/relationships" xmlns:m="http://schemas.openxmlformats.org/officeDocument/2006/math" xmlns:v="urn:schemas-microsoft-com:vml" xmlns:wp14="http://schemas.microsoft.com/office/word/2010/wordprocessingDrawing" xmlns:wp="http://schemas.openxmlformats.org/drawingml/2006/wordprocessingDrawing" xmlns:w10="urn:schemas-microsoft-com:office:word" xmlns:w="http://schemas.openxmlformats.org/wordprocessingml/2006/main" xmlns:w14="http://schemas.microsoft.com/office/word/2010/wordml" xmlns:w15="http://schemas.microsoft.com/office/word/2012/wordml" xmlns:wpg="http://schemas.microsoft.com/office/word/2010/wordprocessingGroup" xmlns:wpi="http://schemas.microsoft.com/office/word/2010/wordprocessingInk" xmlns:wne="http://schemas.microsoft.com/office/word/2006/wordml" xmlns:wps="http://schemas.microsoft.com/office/word/2010/wordprocessingShape" mc:Ignorable="w14 w15 wp14">
+<w:endnotes xmlns:wpc="http://schemas.microsoft.com/office/word/2010/wordprocessingCanvas" xmlns:cx="http://schemas.microsoft.com/office/drawing/2014/chartex" xmlns:cx1="http://schemas.microsoft.com/office/drawing/2015/9/8/chartex" xmlns:cx2="http://schemas.microsoft.com/office/drawing/2015/10/21/chartex" xmlns:cx3="http://schemas.microsoft.com/office/drawing/2016/5/9/chartex" xmlns:cx4="http://schemas.microsoft.com/office/drawing/2016/5/10/chartex" xmlns:cx5="http://schemas.microsoft.com/office/drawing/2016/5/11/chartex" xmlns:cx6="http://schemas.microsoft.com/office/drawing/2016/5/12/chartex" xmlns:cx7="http://schemas.microsoft.com/office/drawing/2016/5/13/chartex" xmlns:cx8="http://schemas.microsoft.com/office/drawing/2016/5/14/chartex" xmlns:mc="http://schemas.openxmlformats.org/markup-compatibility/2006" xmlns:aink="http://schemas.microsoft.com/office/drawing/2016/ink" xmlns:am3d="http://schemas.microsoft.com/office/drawing/2017/model3d" xmlns:o="urn:schemas-microsoft-com:office:office" xmlns:r="http://schemas.openxmlformats.org/officeDocument/2006/relationships" xmlns:m="http://schemas.openxmlformats.org/officeDocument/2006/math" xmlns:v="urn:schemas-microsoft-com:vml" xmlns:wp14="http://schemas.microsoft.com/office/word/2010/wordprocessingDrawing" xmlns:wp="http://schemas.openxmlformats.org/drawingml/2006/wordprocessingDrawing" xmlns:w10="urn:schemas-microsoft-com:office:word" xmlns:w="http://schemas.openxmlformats.org/wordprocessingml/2006/main" xmlns:w14="http://schemas.microsoft.com/office/word/2010/wordml" xmlns:w15="http://schemas.microsoft.com/office/word/2012/wordml" xmlns:w16cid="http://schemas.microsoft.com/office/word/2016/wordml/cid" xmlns:w16se="http://schemas.microsoft.com/office/word/2015/wordml/symex" xmlns:wpg="http://schemas.microsoft.com/office/word/2010/wordprocessingGroup" xmlns:wpi="http://schemas.microsoft.com/office/word/2010/wordprocessingInk" xmlns:wne="http://schemas.microsoft.com/office/word/2006/wordml" xmlns:wps="http://schemas.microsoft.com/office/word/2010/wordprocessingShape" mc:Ignorable="w14 w15 w16se w16cid wp14">
   <w:endnote w:type="separator" w:id="-1">
     <w:p>
       <w:r>
@@ -4064,7 +3805,7 @@
 </file>
 
 <file path=word/footer1.xml><?xml version="1.0" encoding="utf-8"?>
-<w:ftr xmlns:wpc="http://schemas.microsoft.com/office/word/2010/wordprocessingCanvas" xmlns:mc="http://schemas.openxmlformats.org/markup-compatibility/2006" xmlns:o="urn:schemas-microsoft-com:office:office" xmlns:r="http://schemas.openxmlformats.org/officeDocument/2006/relationships" xmlns:m="http://schemas.openxmlformats.org/officeDocument/2006/math" xmlns:v="urn:schemas-microsoft-com:vml" xmlns:wp14="http://schemas.microsoft.com/office/word/2010/wordprocessingDrawing" xmlns:wp="http://schemas.openxmlformats.org/drawingml/2006/wordprocessingDrawing" xmlns:w10="urn:schemas-microsoft-com:office:word" xmlns:w="http://schemas.openxmlformats.org/wordprocessingml/2006/main" xmlns:w14="http://schemas.microsoft.com/office/word/2010/wordml" xmlns:w15="http://schemas.microsoft.com/office/word/2012/wordml" xmlns:wpg="http://schemas.microsoft.com/office/word/2010/wordprocessingGroup" xmlns:wpi="http://schemas.microsoft.com/office/word/2010/wordprocessingInk" xmlns:wne="http://schemas.microsoft.com/office/word/2006/wordml" xmlns:wps="http://schemas.microsoft.com/office/word/2010/wordprocessingShape" mc:Ignorable="w14 w15 wp14">
+<w:ftr xmlns:wpc="http://schemas.microsoft.com/office/word/2010/wordprocessingCanvas" xmlns:cx="http://schemas.microsoft.com/office/drawing/2014/chartex" xmlns:cx1="http://schemas.microsoft.com/office/drawing/2015/9/8/chartex" xmlns:cx2="http://schemas.microsoft.com/office/drawing/2015/10/21/chartex" xmlns:cx3="http://schemas.microsoft.com/office/drawing/2016/5/9/chartex" xmlns:cx4="http://schemas.microsoft.com/office/drawing/2016/5/10/chartex" xmlns:cx5="http://schemas.microsoft.com/office/drawing/2016/5/11/chartex" xmlns:cx6="http://schemas.microsoft.com/office/drawing/2016/5/12/chartex" xmlns:cx7="http://schemas.microsoft.com/office/drawing/2016/5/13/chartex" xmlns:cx8="http://schemas.microsoft.com/office/drawing/2016/5/14/chartex" xmlns:mc="http://schemas.openxmlformats.org/markup-compatibility/2006" xmlns:aink="http://schemas.microsoft.com/office/drawing/2016/ink" xmlns:am3d="http://schemas.microsoft.com/office/drawing/2017/model3d" xmlns:o="urn:schemas-microsoft-com:office:office" xmlns:r="http://schemas.openxmlformats.org/officeDocument/2006/relationships" xmlns:m="http://schemas.openxmlformats.org/officeDocument/2006/math" xmlns:v="urn:schemas-microsoft-com:vml" xmlns:wp14="http://schemas.microsoft.com/office/word/2010/wordprocessingDrawing" xmlns:wp="http://schemas.openxmlformats.org/drawingml/2006/wordprocessingDrawing" xmlns:w10="urn:schemas-microsoft-com:office:word" xmlns:w="http://schemas.openxmlformats.org/wordprocessingml/2006/main" xmlns:w14="http://schemas.microsoft.com/office/word/2010/wordml" xmlns:w15="http://schemas.microsoft.com/office/word/2012/wordml" xmlns:w16cid="http://schemas.microsoft.com/office/word/2016/wordml/cid" xmlns:w16se="http://schemas.microsoft.com/office/word/2015/wordml/symex" xmlns:wpg="http://schemas.microsoft.com/office/word/2010/wordprocessingGroup" xmlns:wpi="http://schemas.microsoft.com/office/word/2010/wordprocessingInk" xmlns:wne="http://schemas.microsoft.com/office/word/2006/wordml" xmlns:wps="http://schemas.microsoft.com/office/word/2010/wordprocessingShape" mc:Ignorable="w14 w15 w16se w16cid wp14">
   <w:tbl>
     <w:tblPr>
       <w:tblW w:w="5595" w:type="pct"/>
@@ -4079,9 +3820,9 @@
       <w:tblLook w:val="0000" w:firstRow="0" w:lastRow="0" w:firstColumn="0" w:lastColumn="0" w:noHBand="0" w:noVBand="0"/>
     </w:tblPr>
     <w:tblGrid>
-      <w:gridCol w:w="3885"/>
-      <w:gridCol w:w="5116"/>
-      <w:gridCol w:w="2035"/>
+      <w:gridCol w:w="4248"/>
+      <w:gridCol w:w="5596"/>
+      <w:gridCol w:w="2226"/>
     </w:tblGrid>
     <w:tr>
       <w:trPr>
@@ -4189,18 +3930,8 @@
               <w:sz w:val="16"/>
               <w:lang w:val="es-VE"/>
             </w:rPr>
-            <w:t xml:space="preserve">170626 PROE Instructivo Interfaz de Pagos </w:t>
+            <w:t>170626 PROE Instructivo Interfaz de Pagos HSBC.dox</w:t>
           </w:r>
-          <w:proofErr w:type="spellStart"/>
-          <w:r>
-            <w:rPr>
-              <w:rFonts w:ascii="Arial" w:hAnsi="Arial" w:cs="Arial"/>
-              <w:sz w:val="16"/>
-              <w:lang w:val="es-VE"/>
-            </w:rPr>
-            <w:t>HSBC.dox</w:t>
-          </w:r>
-          <w:proofErr w:type="spellEnd"/>
         </w:p>
       </w:tc>
       <w:tc>
@@ -4336,7 +4067,7 @@
 </file>
 
 <file path=word/footer2.xml><?xml version="1.0" encoding="utf-8"?>
-<w:ftr xmlns:wpc="http://schemas.microsoft.com/office/word/2010/wordprocessingCanvas" xmlns:mc="http://schemas.openxmlformats.org/markup-compatibility/2006" xmlns:o="urn:schemas-microsoft-com:office:office" xmlns:r="http://schemas.openxmlformats.org/officeDocument/2006/relationships" xmlns:m="http://schemas.openxmlformats.org/officeDocument/2006/math" xmlns:v="urn:schemas-microsoft-com:vml" xmlns:wp14="http://schemas.microsoft.com/office/word/2010/wordprocessingDrawing" xmlns:wp="http://schemas.openxmlformats.org/drawingml/2006/wordprocessingDrawing" xmlns:w10="urn:schemas-microsoft-com:office:word" xmlns:w="http://schemas.openxmlformats.org/wordprocessingml/2006/main" xmlns:w14="http://schemas.microsoft.com/office/word/2010/wordml" xmlns:w15="http://schemas.microsoft.com/office/word/2012/wordml" xmlns:wpg="http://schemas.microsoft.com/office/word/2010/wordprocessingGroup" xmlns:wpi="http://schemas.microsoft.com/office/word/2010/wordprocessingInk" xmlns:wne="http://schemas.microsoft.com/office/word/2006/wordml" xmlns:wps="http://schemas.microsoft.com/office/word/2010/wordprocessingShape" mc:Ignorable="w14 w15 wp14">
+<w:ftr xmlns:wpc="http://schemas.microsoft.com/office/word/2010/wordprocessingCanvas" xmlns:cx="http://schemas.microsoft.com/office/drawing/2014/chartex" xmlns:cx1="http://schemas.microsoft.com/office/drawing/2015/9/8/chartex" xmlns:cx2="http://schemas.microsoft.com/office/drawing/2015/10/21/chartex" xmlns:cx3="http://schemas.microsoft.com/office/drawing/2016/5/9/chartex" xmlns:cx4="http://schemas.microsoft.com/office/drawing/2016/5/10/chartex" xmlns:cx5="http://schemas.microsoft.com/office/drawing/2016/5/11/chartex" xmlns:cx6="http://schemas.microsoft.com/office/drawing/2016/5/12/chartex" xmlns:cx7="http://schemas.microsoft.com/office/drawing/2016/5/13/chartex" xmlns:cx8="http://schemas.microsoft.com/office/drawing/2016/5/14/chartex" xmlns:mc="http://schemas.openxmlformats.org/markup-compatibility/2006" xmlns:aink="http://schemas.microsoft.com/office/drawing/2016/ink" xmlns:am3d="http://schemas.microsoft.com/office/drawing/2017/model3d" xmlns:o="urn:schemas-microsoft-com:office:office" xmlns:r="http://schemas.openxmlformats.org/officeDocument/2006/relationships" xmlns:m="http://schemas.openxmlformats.org/officeDocument/2006/math" xmlns:v="urn:schemas-microsoft-com:vml" xmlns:wp14="http://schemas.microsoft.com/office/word/2010/wordprocessingDrawing" xmlns:wp="http://schemas.openxmlformats.org/drawingml/2006/wordprocessingDrawing" xmlns:w10="urn:schemas-microsoft-com:office:word" xmlns:w="http://schemas.openxmlformats.org/wordprocessingml/2006/main" xmlns:w14="http://schemas.microsoft.com/office/word/2010/wordml" xmlns:w15="http://schemas.microsoft.com/office/word/2012/wordml" xmlns:w16cid="http://schemas.microsoft.com/office/word/2016/wordml/cid" xmlns:w16se="http://schemas.microsoft.com/office/word/2015/wordml/symex" xmlns:wpg="http://schemas.microsoft.com/office/word/2010/wordprocessingGroup" xmlns:wpi="http://schemas.microsoft.com/office/word/2010/wordprocessingInk" xmlns:wne="http://schemas.microsoft.com/office/word/2006/wordml" xmlns:wps="http://schemas.microsoft.com/office/word/2010/wordprocessingShape" mc:Ignorable="w14 w15 w16se w16cid wp14">
   <w:tbl>
     <w:tblPr>
       <w:tblW w:w="5087" w:type="pct"/>
@@ -4594,7 +4325,7 @@
 </file>
 
 <file path=word/footnotes.xml><?xml version="1.0" encoding="utf-8"?>
-<w:footnotes xmlns:wpc="http://schemas.microsoft.com/office/word/2010/wordprocessingCanvas" xmlns:mc="http://schemas.openxmlformats.org/markup-compatibility/2006" xmlns:o="urn:schemas-microsoft-com:office:office" xmlns:r="http://schemas.openxmlformats.org/officeDocument/2006/relationships" xmlns:m="http://schemas.openxmlformats.org/officeDocument/2006/math" xmlns:v="urn:schemas-microsoft-com:vml" xmlns:wp14="http://schemas.microsoft.com/office/word/2010/wordprocessingDrawing" xmlns:wp="http://schemas.openxmlformats.org/drawingml/2006/wordprocessingDrawing" xmlns:w10="urn:schemas-microsoft-com:office:word" xmlns:w="http://schemas.openxmlformats.org/wordprocessingml/2006/main" xmlns:w14="http://schemas.microsoft.com/office/word/2010/wordml" xmlns:w15="http://schemas.microsoft.com/office/word/2012/wordml" xmlns:wpg="http://schemas.microsoft.com/office/word/2010/wordprocessingGroup" xmlns:wpi="http://schemas.microsoft.com/office/word/2010/wordprocessingInk" xmlns:wne="http://schemas.microsoft.com/office/word/2006/wordml" xmlns:wps="http://schemas.microsoft.com/office/word/2010/wordprocessingShape" mc:Ignorable="w14 w15 wp14">
+<w:footnotes xmlns:wpc="http://schemas.microsoft.com/office/word/2010/wordprocessingCanvas" xmlns:cx="http://schemas.microsoft.com/office/drawing/2014/chartex" xmlns:cx1="http://schemas.microsoft.com/office/drawing/2015/9/8/chartex" xmlns:cx2="http://schemas.microsoft.com/office/drawing/2015/10/21/chartex" xmlns:cx3="http://schemas.microsoft.com/office/drawing/2016/5/9/chartex" xmlns:cx4="http://schemas.microsoft.com/office/drawing/2016/5/10/chartex" xmlns:cx5="http://schemas.microsoft.com/office/drawing/2016/5/11/chartex" xmlns:cx6="http://schemas.microsoft.com/office/drawing/2016/5/12/chartex" xmlns:cx7="http://schemas.microsoft.com/office/drawing/2016/5/13/chartex" xmlns:cx8="http://schemas.microsoft.com/office/drawing/2016/5/14/chartex" xmlns:mc="http://schemas.openxmlformats.org/markup-compatibility/2006" xmlns:aink="http://schemas.microsoft.com/office/drawing/2016/ink" xmlns:am3d="http://schemas.microsoft.com/office/drawing/2017/model3d" xmlns:o="urn:schemas-microsoft-com:office:office" xmlns:r="http://schemas.openxmlformats.org/officeDocument/2006/relationships" xmlns:m="http://schemas.openxmlformats.org/officeDocument/2006/math" xmlns:v="urn:schemas-microsoft-com:vml" xmlns:wp14="http://schemas.microsoft.com/office/word/2010/wordprocessingDrawing" xmlns:wp="http://schemas.openxmlformats.org/drawingml/2006/wordprocessingDrawing" xmlns:w10="urn:schemas-microsoft-com:office:word" xmlns:w="http://schemas.openxmlformats.org/wordprocessingml/2006/main" xmlns:w14="http://schemas.microsoft.com/office/word/2010/wordml" xmlns:w15="http://schemas.microsoft.com/office/word/2012/wordml" xmlns:w16cid="http://schemas.microsoft.com/office/word/2016/wordml/cid" xmlns:w16se="http://schemas.microsoft.com/office/word/2015/wordml/symex" xmlns:wpg="http://schemas.microsoft.com/office/word/2010/wordprocessingGroup" xmlns:wpi="http://schemas.microsoft.com/office/word/2010/wordprocessingInk" xmlns:wne="http://schemas.microsoft.com/office/word/2006/wordml" xmlns:wps="http://schemas.microsoft.com/office/word/2010/wordprocessingShape" mc:Ignorable="w14 w15 w16se w16cid wp14">
   <w:footnote w:type="separator" w:id="-1">
     <w:p>
       <w:r>
@@ -4613,7 +4344,7 @@
 </file>
 
 <file path=word/header1.xml><?xml version="1.0" encoding="utf-8"?>
-<w:hdr xmlns:wpc="http://schemas.microsoft.com/office/word/2010/wordprocessingCanvas" xmlns:mc="http://schemas.openxmlformats.org/markup-compatibility/2006" xmlns:o="urn:schemas-microsoft-com:office:office" xmlns:r="http://schemas.openxmlformats.org/officeDocument/2006/relationships" xmlns:m="http://schemas.openxmlformats.org/officeDocument/2006/math" xmlns:v="urn:schemas-microsoft-com:vml" xmlns:wp14="http://schemas.microsoft.com/office/word/2010/wordprocessingDrawing" xmlns:wp="http://schemas.openxmlformats.org/drawingml/2006/wordprocessingDrawing" xmlns:w10="urn:schemas-microsoft-com:office:word" xmlns:w="http://schemas.openxmlformats.org/wordprocessingml/2006/main" xmlns:w14="http://schemas.microsoft.com/office/word/2010/wordml" xmlns:w15="http://schemas.microsoft.com/office/word/2012/wordml" xmlns:wpg="http://schemas.microsoft.com/office/word/2010/wordprocessingGroup" xmlns:wpi="http://schemas.microsoft.com/office/word/2010/wordprocessingInk" xmlns:wne="http://schemas.microsoft.com/office/word/2006/wordml" xmlns:wps="http://schemas.microsoft.com/office/word/2010/wordprocessingShape" mc:Ignorable="w14 w15 wp14">
+<w:hdr xmlns:wpc="http://schemas.microsoft.com/office/word/2010/wordprocessingCanvas" xmlns:cx="http://schemas.microsoft.com/office/drawing/2014/chartex" xmlns:cx1="http://schemas.microsoft.com/office/drawing/2015/9/8/chartex" xmlns:cx2="http://schemas.microsoft.com/office/drawing/2015/10/21/chartex" xmlns:cx3="http://schemas.microsoft.com/office/drawing/2016/5/9/chartex" xmlns:cx4="http://schemas.microsoft.com/office/drawing/2016/5/10/chartex" xmlns:cx5="http://schemas.microsoft.com/office/drawing/2016/5/11/chartex" xmlns:cx6="http://schemas.microsoft.com/office/drawing/2016/5/12/chartex" xmlns:cx7="http://schemas.microsoft.com/office/drawing/2016/5/13/chartex" xmlns:cx8="http://schemas.microsoft.com/office/drawing/2016/5/14/chartex" xmlns:mc="http://schemas.openxmlformats.org/markup-compatibility/2006" xmlns:aink="http://schemas.microsoft.com/office/drawing/2016/ink" xmlns:am3d="http://schemas.microsoft.com/office/drawing/2017/model3d" xmlns:o="urn:schemas-microsoft-com:office:office" xmlns:r="http://schemas.openxmlformats.org/officeDocument/2006/relationships" xmlns:m="http://schemas.openxmlformats.org/officeDocument/2006/math" xmlns:v="urn:schemas-microsoft-com:vml" xmlns:wp14="http://schemas.microsoft.com/office/word/2010/wordprocessingDrawing" xmlns:wp="http://schemas.openxmlformats.org/drawingml/2006/wordprocessingDrawing" xmlns:w10="urn:schemas-microsoft-com:office:word" xmlns:w="http://schemas.openxmlformats.org/wordprocessingml/2006/main" xmlns:w14="http://schemas.microsoft.com/office/word/2010/wordml" xmlns:w15="http://schemas.microsoft.com/office/word/2012/wordml" xmlns:w16cid="http://schemas.microsoft.com/office/word/2016/wordml/cid" xmlns:w16se="http://schemas.microsoft.com/office/word/2015/wordml/symex" xmlns:wpg="http://schemas.microsoft.com/office/word/2010/wordprocessingGroup" xmlns:wpi="http://schemas.microsoft.com/office/word/2010/wordprocessingInk" xmlns:wne="http://schemas.microsoft.com/office/word/2006/wordml" xmlns:wps="http://schemas.microsoft.com/office/word/2010/wordprocessingShape" mc:Ignorable="w14 w15 w16se w16cid wp14">
   <w:p>
     <w:pPr>
       <w:pStyle w:val="Encabezado"/>
@@ -4671,7 +4402,7 @@
 </file>
 
 <file path=word/header2.xml><?xml version="1.0" encoding="utf-8"?>
-<w:hdr xmlns:wpc="http://schemas.microsoft.com/office/word/2010/wordprocessingCanvas" xmlns:mc="http://schemas.openxmlformats.org/markup-compatibility/2006" xmlns:o="urn:schemas-microsoft-com:office:office" xmlns:r="http://schemas.openxmlformats.org/officeDocument/2006/relationships" xmlns:m="http://schemas.openxmlformats.org/officeDocument/2006/math" xmlns:v="urn:schemas-microsoft-com:vml" xmlns:wp14="http://schemas.microsoft.com/office/word/2010/wordprocessingDrawing" xmlns:wp="http://schemas.openxmlformats.org/drawingml/2006/wordprocessingDrawing" xmlns:w10="urn:schemas-microsoft-com:office:word" xmlns:w="http://schemas.openxmlformats.org/wordprocessingml/2006/main" xmlns:w14="http://schemas.microsoft.com/office/word/2010/wordml" xmlns:w15="http://schemas.microsoft.com/office/word/2012/wordml" xmlns:wpg="http://schemas.microsoft.com/office/word/2010/wordprocessingGroup" xmlns:wpi="http://schemas.microsoft.com/office/word/2010/wordprocessingInk" xmlns:wne="http://schemas.microsoft.com/office/word/2006/wordml" xmlns:wps="http://schemas.microsoft.com/office/word/2010/wordprocessingShape" mc:Ignorable="w14 w15 wp14">
+<w:hdr xmlns:wpc="http://schemas.microsoft.com/office/word/2010/wordprocessingCanvas" xmlns:cx="http://schemas.microsoft.com/office/drawing/2014/chartex" xmlns:cx1="http://schemas.microsoft.com/office/drawing/2015/9/8/chartex" xmlns:cx2="http://schemas.microsoft.com/office/drawing/2015/10/21/chartex" xmlns:cx3="http://schemas.microsoft.com/office/drawing/2016/5/9/chartex" xmlns:cx4="http://schemas.microsoft.com/office/drawing/2016/5/10/chartex" xmlns:cx5="http://schemas.microsoft.com/office/drawing/2016/5/11/chartex" xmlns:cx6="http://schemas.microsoft.com/office/drawing/2016/5/12/chartex" xmlns:cx7="http://schemas.microsoft.com/office/drawing/2016/5/13/chartex" xmlns:cx8="http://schemas.microsoft.com/office/drawing/2016/5/14/chartex" xmlns:mc="http://schemas.openxmlformats.org/markup-compatibility/2006" xmlns:aink="http://schemas.microsoft.com/office/drawing/2016/ink" xmlns:am3d="http://schemas.microsoft.com/office/drawing/2017/model3d" xmlns:o="urn:schemas-microsoft-com:office:office" xmlns:r="http://schemas.openxmlformats.org/officeDocument/2006/relationships" xmlns:m="http://schemas.openxmlformats.org/officeDocument/2006/math" xmlns:v="urn:schemas-microsoft-com:vml" xmlns:wp14="http://schemas.microsoft.com/office/word/2010/wordprocessingDrawing" xmlns:wp="http://schemas.openxmlformats.org/drawingml/2006/wordprocessingDrawing" xmlns:w10="urn:schemas-microsoft-com:office:word" xmlns:w="http://schemas.openxmlformats.org/wordprocessingml/2006/main" xmlns:w14="http://schemas.microsoft.com/office/word/2010/wordml" xmlns:w15="http://schemas.microsoft.com/office/word/2012/wordml" xmlns:w16cid="http://schemas.microsoft.com/office/word/2016/wordml/cid" xmlns:w16se="http://schemas.microsoft.com/office/word/2015/wordml/symex" xmlns:wpg="http://schemas.microsoft.com/office/word/2010/wordprocessingGroup" xmlns:wpi="http://schemas.microsoft.com/office/word/2010/wordprocessingInk" xmlns:wne="http://schemas.microsoft.com/office/word/2006/wordml" xmlns:wps="http://schemas.microsoft.com/office/word/2010/wordprocessingShape" mc:Ignorable="w14 w15 w16se w16cid wp14">
   <w:p>
     <w:pPr>
       <w:pStyle w:val="Encabezado"/>
@@ -4682,7 +4413,7 @@
         <w:lang w:val="es-VE" w:eastAsia="es-VE"/>
       </w:rPr>
       <w:drawing>
-        <wp:inline distT="0" distB="0" distL="0" distR="0" wp14:anchorId="31C300C1" wp14:editId="2100C8CD">
+        <wp:inline distT="0" distB="0" distL="0" distR="0" wp14:anchorId="0313E73C" wp14:editId="2D9A98AD">
           <wp:extent cx="6562725" cy="1933575"/>
           <wp:effectExtent l="19050" t="0" r="9525" b="0"/>
           <wp:docPr id="10" name="Picture 1"/>
@@ -4732,8 +4463,8 @@
 </file>
 
 <file path=word/numbering.xml><?xml version="1.0" encoding="utf-8"?>
-<w:numbering xmlns:wpc="http://schemas.microsoft.com/office/word/2010/wordprocessingCanvas" xmlns:mc="http://schemas.openxmlformats.org/markup-compatibility/2006" xmlns:o="urn:schemas-microsoft-com:office:office" xmlns:r="http://schemas.openxmlformats.org/officeDocument/2006/relationships" xmlns:m="http://schemas.openxmlformats.org/officeDocument/2006/math" xmlns:v="urn:schemas-microsoft-com:vml" xmlns:wp14="http://schemas.microsoft.com/office/word/2010/wordprocessingDrawing" xmlns:wp="http://schemas.openxmlformats.org/drawingml/2006/wordprocessingDrawing" xmlns:w10="urn:schemas-microsoft-com:office:word" xmlns:w="http://schemas.openxmlformats.org/wordprocessingml/2006/main" xmlns:w14="http://schemas.microsoft.com/office/word/2010/wordml" xmlns:w15="http://schemas.microsoft.com/office/word/2012/wordml" xmlns:wpg="http://schemas.microsoft.com/office/word/2010/wordprocessingGroup" xmlns:wpi="http://schemas.microsoft.com/office/word/2010/wordprocessingInk" xmlns:wne="http://schemas.microsoft.com/office/word/2006/wordml" xmlns:wps="http://schemas.microsoft.com/office/word/2010/wordprocessingShape" mc:Ignorable="w14 w15 wp14">
-  <w:abstractNum w:abstractNumId="0">
+<w:numbering xmlns:wpc="http://schemas.microsoft.com/office/word/2010/wordprocessingCanvas" xmlns:cx="http://schemas.microsoft.com/office/drawing/2014/chartex" xmlns:cx1="http://schemas.microsoft.com/office/drawing/2015/9/8/chartex" xmlns:cx2="http://schemas.microsoft.com/office/drawing/2015/10/21/chartex" xmlns:cx3="http://schemas.microsoft.com/office/drawing/2016/5/9/chartex" xmlns:cx4="http://schemas.microsoft.com/office/drawing/2016/5/10/chartex" xmlns:cx5="http://schemas.microsoft.com/office/drawing/2016/5/11/chartex" xmlns:cx6="http://schemas.microsoft.com/office/drawing/2016/5/12/chartex" xmlns:cx7="http://schemas.microsoft.com/office/drawing/2016/5/13/chartex" xmlns:cx8="http://schemas.microsoft.com/office/drawing/2016/5/14/chartex" xmlns:mc="http://schemas.openxmlformats.org/markup-compatibility/2006" xmlns:aink="http://schemas.microsoft.com/office/drawing/2016/ink" xmlns:am3d="http://schemas.microsoft.com/office/drawing/2017/model3d" xmlns:o="urn:schemas-microsoft-com:office:office" xmlns:r="http://schemas.openxmlformats.org/officeDocument/2006/relationships" xmlns:m="http://schemas.openxmlformats.org/officeDocument/2006/math" xmlns:v="urn:schemas-microsoft-com:vml" xmlns:wp14="http://schemas.microsoft.com/office/word/2010/wordprocessingDrawing" xmlns:wp="http://schemas.openxmlformats.org/drawingml/2006/wordprocessingDrawing" xmlns:w10="urn:schemas-microsoft-com:office:word" xmlns:w="http://schemas.openxmlformats.org/wordprocessingml/2006/main" xmlns:w14="http://schemas.microsoft.com/office/word/2010/wordml" xmlns:w15="http://schemas.microsoft.com/office/word/2012/wordml" xmlns:w16cid="http://schemas.microsoft.com/office/word/2016/wordml/cid" xmlns:w16se="http://schemas.microsoft.com/office/word/2015/wordml/symex" xmlns:wpg="http://schemas.microsoft.com/office/word/2010/wordprocessingGroup" xmlns:wpi="http://schemas.microsoft.com/office/word/2010/wordprocessingInk" xmlns:wne="http://schemas.microsoft.com/office/word/2006/wordml" xmlns:wps="http://schemas.microsoft.com/office/word/2010/wordprocessingShape" mc:Ignorable="w14 w15 w16se w16cid wp14">
+  <w:abstractNum w:abstractNumId="0" w15:restartNumberingAfterBreak="0">
     <w:nsid w:val="17653107"/>
     <w:multiLevelType w:val="hybridMultilevel"/>
     <w:tmpl w:val="2FE264EC"/>
@@ -4819,7 +4550,7 @@
       </w:pPr>
     </w:lvl>
   </w:abstractNum>
-  <w:abstractNum w:abstractNumId="1">
+  <w:abstractNum w:abstractNumId="1" w15:restartNumberingAfterBreak="0">
     <w:nsid w:val="536D4A6D"/>
     <w:multiLevelType w:val="hybridMultilevel"/>
     <w:tmpl w:val="DDE65050"/>
@@ -4932,7 +4663,7 @@
       </w:rPr>
     </w:lvl>
   </w:abstractNum>
-  <w:abstractNum w:abstractNumId="2">
+  <w:abstractNum w:abstractNumId="2" w15:restartNumberingAfterBreak="0">
     <w:nsid w:val="5E256944"/>
     <w:multiLevelType w:val="hybridMultilevel"/>
     <w:tmpl w:val="2FE264EC"/>
@@ -5018,7 +4749,7 @@
       </w:pPr>
     </w:lvl>
   </w:abstractNum>
-  <w:abstractNum w:abstractNumId="3">
+  <w:abstractNum w:abstractNumId="3" w15:restartNumberingAfterBreak="0">
     <w:nsid w:val="649B4CC7"/>
     <w:multiLevelType w:val="hybridMultilevel"/>
     <w:tmpl w:val="81424C92"/>
@@ -5104,7 +4835,7 @@
       </w:pPr>
     </w:lvl>
   </w:abstractNum>
-  <w:abstractNum w:abstractNumId="4">
+  <w:abstractNum w:abstractNumId="4" w15:restartNumberingAfterBreak="0">
     <w:nsid w:val="660B06D9"/>
     <w:multiLevelType w:val="multilevel"/>
     <w:tmpl w:val="5F826B16"/>
@@ -5129,9 +4860,9 @@
       <w:lvlJc w:val="left"/>
       <w:pPr>
         <w:tabs>
-          <w:tab w:val="num" w:pos="576"/>
+          <w:tab w:val="num" w:pos="1994"/>
         </w:tabs>
-        <w:ind w:left="576" w:hanging="576"/>
+        <w:ind w:left="1994" w:hanging="576"/>
       </w:pPr>
     </w:lvl>
     <w:lvl w:ilvl="2">
@@ -5246,7 +4977,7 @@
 </file>
 
 <file path=word/styles.xml><?xml version="1.0" encoding="utf-8"?>
-<w:styles xmlns:mc="http://schemas.openxmlformats.org/markup-compatibility/2006" xmlns:r="http://schemas.openxmlformats.org/officeDocument/2006/relationships" xmlns:w="http://schemas.openxmlformats.org/wordprocessingml/2006/main" xmlns:w14="http://schemas.microsoft.com/office/word/2010/wordml" xmlns:w15="http://schemas.microsoft.com/office/word/2012/wordml" mc:Ignorable="w14 w15">
+<w:styles xmlns:mc="http://schemas.openxmlformats.org/markup-compatibility/2006" xmlns:r="http://schemas.openxmlformats.org/officeDocument/2006/relationships" xmlns:w="http://schemas.openxmlformats.org/wordprocessingml/2006/main" xmlns:w14="http://schemas.microsoft.com/office/word/2010/wordml" xmlns:w15="http://schemas.microsoft.com/office/word/2012/wordml" xmlns:w16cid="http://schemas.microsoft.com/office/word/2016/wordml/cid" xmlns:w16se="http://schemas.microsoft.com/office/word/2015/wordml/symex" mc:Ignorable="w14 w15 w16se w16cid">
   <w:docDefaults>
     <w:rPrDefault>
       <w:rPr>
@@ -5256,7 +4987,7 @@
     </w:rPrDefault>
     <w:pPrDefault/>
   </w:docDefaults>
-  <w:latentStyles w:defLockedState="0" w:defUIPriority="0" w:defSemiHidden="0" w:defUnhideWhenUsed="0" w:defQFormat="0" w:count="371">
+  <w:latentStyles w:defLockedState="0" w:defUIPriority="0" w:defSemiHidden="0" w:defUnhideWhenUsed="0" w:defQFormat="0" w:count="377">
     <w:lsdException w:name="Normal" w:qFormat="1"/>
     <w:lsdException w:name="heading 1" w:qFormat="1"/>
     <w:lsdException w:name="heading 2" w:qFormat="1"/>
@@ -5398,11 +5129,8 @@
     <w:lsdException w:name="Table 3D effects 3" w:semiHidden="1" w:unhideWhenUsed="1"/>
     <w:lsdException w:name="Table Contemporary" w:semiHidden="1" w:unhideWhenUsed="1"/>
     <w:lsdException w:name="Table Elegant" w:semiHidden="1" w:unhideWhenUsed="1"/>
-    <w:lsdException w:name="Table Professional" w:semiHidden="1" w:unhideWhenUsed="1"/>
     <w:lsdException w:name="Table Subtle 1" w:semiHidden="1" w:unhideWhenUsed="1"/>
     <w:lsdException w:name="Table Subtle 2" w:semiHidden="1" w:unhideWhenUsed="1"/>
-    <w:lsdException w:name="Table Web 1" w:semiHidden="1" w:unhideWhenUsed="1"/>
-    <w:lsdException w:name="Table Web 2" w:semiHidden="1" w:unhideWhenUsed="1"/>
     <w:lsdException w:name="Table Web 3" w:semiHidden="1" w:unhideWhenUsed="1"/>
     <w:lsdException w:name="Balloon Text" w:semiHidden="1" w:unhideWhenUsed="1"/>
     <w:lsdException w:name="Table Theme" w:semiHidden="1" w:unhideWhenUsed="1"/>
@@ -5621,6 +5349,12 @@
     <w:lsdException w:name="List Table 5 Dark Accent 6" w:uiPriority="50"/>
     <w:lsdException w:name="List Table 6 Colorful Accent 6" w:uiPriority="51"/>
     <w:lsdException w:name="List Table 7 Colorful Accent 6" w:uiPriority="52"/>
+    <w:lsdException w:name="Mention" w:semiHidden="1" w:uiPriority="99" w:unhideWhenUsed="1"/>
+    <w:lsdException w:name="Smart Hyperlink" w:semiHidden="1" w:uiPriority="99" w:unhideWhenUsed="1"/>
+    <w:lsdException w:name="Hashtag" w:semiHidden="1" w:uiPriority="99" w:unhideWhenUsed="1"/>
+    <w:lsdException w:name="Unresolved Mention" w:semiHidden="1" w:uiPriority="99" w:unhideWhenUsed="1"/>
+    <w:lsdException w:name="Smart Link" w:semiHidden="1" w:uiPriority="99" w:unhideWhenUsed="1"/>
+    <w:lsdException w:name="Smart Link Error" w:semiHidden="1" w:uiPriority="99" w:unhideWhenUsed="1"/>
   </w:latentStyles>
   <w:style w:type="paragraph" w:default="1" w:styleId="Normal">
     <w:name w:val="Normal"/>
@@ -5670,7 +5404,12 @@
         <w:ilvl w:val="1"/>
         <w:numId w:val="1"/>
       </w:numPr>
+      <w:tabs>
+        <w:tab w:val="clear" w:pos="1994"/>
+        <w:tab w:val="num" w:pos="576"/>
+      </w:tabs>
       <w:spacing w:before="240" w:after="60"/>
+      <w:ind w:left="576"/>
       <w:outlineLvl w:val="1"/>
     </w:pPr>
     <w:rPr>
@@ -5866,7 +5605,6 @@
     <w:basedOn w:val="Tablanormal"/>
     <w:rsid w:val="00F347C7"/>
     <w:tblPr>
-      <w:tblInd w:w="0" w:type="dxa"/>
       <w:tblBorders>
         <w:top w:val="single" w:sz="4" w:space="0" w:color="auto"/>
         <w:left w:val="single" w:sz="4" w:space="0" w:color="auto"/>
@@ -5875,15 +5613,9 @@
         <w:insideH w:val="single" w:sz="4" w:space="0" w:color="auto"/>
         <w:insideV w:val="single" w:sz="4" w:space="0" w:color="auto"/>
       </w:tblBorders>
-      <w:tblCellMar>
-        <w:top w:w="0" w:type="dxa"/>
-        <w:left w:w="108" w:type="dxa"/>
-        <w:bottom w:w="0" w:type="dxa"/>
-        <w:right w:w="108" w:type="dxa"/>
-      </w:tblCellMar>
     </w:tblPr>
   </w:style>
-  <w:style w:type="paragraph" w:styleId="Puesto">
+  <w:style w:type="paragraph" w:styleId="Ttulo">
     <w:name w:val="Title"/>
     <w:basedOn w:val="Normal"/>
     <w:next w:val="Normal"/>
@@ -6325,7 +6057,7 @@
 </file>
 
 <file path=customXml/itemProps1.xml><?xml version="1.0" encoding="utf-8"?>
-<ds:datastoreItem xmlns:ds="http://schemas.openxmlformats.org/officeDocument/2006/customXml" ds:itemID="{6050592A-E745-4D54-A013-653358319405}">
+<ds:datastoreItem xmlns:ds="http://schemas.openxmlformats.org/officeDocument/2006/customXml" ds:itemID="{D39B115F-3B24-46C0-BCEF-E3E618B3B071}">
   <ds:schemaRefs>
     <ds:schemaRef ds:uri="http://schemas.openxmlformats.org/officeDocument/2006/bibliography"/>
   </ds:schemaRefs>

</xml_diff>